<commit_message>
update cv and render site
</commit_message>
<xml_diff>
--- a/content/cv/Nicholas_Giangreco_CV.docx
+++ b/content/cv/Nicholas_Giangreco_CV.docx
@@ -16,7 +16,7 @@
         <w:t xml:space="preserve">Giangreco</w:t>
       </w:r>
     </w:p>
-    <w:bookmarkStart w:id="26" w:name="X6e6a496bc627fe1ae33a730e3c66c5382d3abe6"/>
+    <w:bookmarkStart w:id="26" w:name="Xe558183083914ac790298cd2dda754f1d017843"/>
     <w:p>
       <w:pPr>
         <w:pStyle w:val="Heading3"/>
@@ -25,7 +25,7 @@
         <w:rPr>
           <w:i/>
         </w:rPr>
-        <w:t xml:space="preserve">Independent and collaborative precision medicine scientist</w:t>
+        <w:t xml:space="preserve">Independent and collaborative precision medicine scientist and engineer</w:t>
       </w:r>
     </w:p>
     <w:p>
@@ -178,7 +178,7 @@
               <w:t xml:space="preserve"> </w:t>
             </w:r>
             <w:r>
-              <w:t xml:space="preserve">biomedical data science and (R/Python) software development, predictive analysis, statistical simulation, data cleaning and modeling, Shiny dashboard/app development, data-driven hypothesis generation and testing, RMarkdown/Jupyter/Quarto documentation, Microsoft Power User</w:t>
+              <w:t xml:space="preserve">biomedical data science and (R/Python) software development, predictive analysis, statistical simulation, data cleaning and modeling, Shiny dashboard/app development, data-driven hypothesis generation and testing, RMarkdown/Jupyter/Quarto, Microsoft Power User</w:t>
             </w:r>
           </w:p>
         </w:tc>

</xml_diff>

<commit_message>
update cv and publish training volume post
</commit_message>
<xml_diff>
--- a/content/cv/Nicholas_Giangreco_CV.docx
+++ b/content/cv/Nicholas_Giangreco_CV.docx
@@ -7,7 +7,13 @@
         <w:pStyle w:val="Title"/>
       </w:pPr>
       <w:r>
-        <w:t xml:space="preserve">Nick Giangreco</w:t>
+        <w:t xml:space="preserve">Nick</w:t>
+      </w:r>
+      <w:r>
+        <w:t xml:space="preserve"> </w:t>
+      </w:r>
+      <w:r>
+        <w:t xml:space="preserve">Giangreco</w:t>
       </w:r>
     </w:p>
     <w:bookmarkStart w:id="26" w:name="Xe558183083914ac790298cd2dda754f1d017843"/>
@@ -18,7 +24,6 @@
       <w:r>
         <w:rPr>
           <w:i/>
-          <w:iCs/>
         </w:rPr>
         <w:t xml:space="preserve">Independent and collaborative precision medicine scientist and engineer</w:t>
       </w:r>
@@ -32,7 +37,7 @@
           <w:rPr>
             <w:rStyle w:val="Hyperlink"/>
           </w:rPr>
-          <w:t xml:space="preserve">Github</w:t>
+          <w:t xml:space="preserve">Github: ngiangre</w:t>
         </w:r>
       </w:hyperlink>
       <w:r>
@@ -49,7 +54,7 @@
           <w:rPr>
             <w:rStyle w:val="Hyperlink"/>
           </w:rPr>
-          <w:t xml:space="preserve">Linkedin</w:t>
+          <w:t xml:space="preserve">Linkedin: http://www.linkedin.com/in/nickgiangreco/</w:t>
         </w:r>
       </w:hyperlink>
       <w:r>
@@ -66,7 +71,7 @@
           <w:rPr>
             <w:rStyle w:val="Hyperlink"/>
           </w:rPr>
-          <w:t xml:space="preserve">ORCID</w:t>
+          <w:t xml:space="preserve">ORCID: 0000-0001-8138-4947</w:t>
         </w:r>
       </w:hyperlink>
       <w:r>
@@ -83,7 +88,7 @@
           <w:rPr>
             <w:rStyle w:val="Hyperlink"/>
           </w:rPr>
-          <w:t xml:space="preserve">nickg.bio</w:t>
+          <w:t xml:space="preserve">Personal Website: nickg.bio</w:t>
         </w:r>
       </w:hyperlink>
       <w:r>
@@ -100,7 +105,7 @@
           <w:rPr>
             <w:rStyle w:val="Hyperlink"/>
           </w:rPr>
-          <w:t xml:space="preserve">nick.giangreco@gmail.com</w:t>
+          <w:t xml:space="preserve">Email: nick.giangreco@gmail.com</w:t>
         </w:r>
       </w:hyperlink>
       <w:r>
@@ -115,7 +120,6 @@
       <w:r>
         <w:rPr>
           <w:b/>
-          <w:bCs/>
         </w:rPr>
         <w:t xml:space="preserve">Date of preparation:</w:t>
       </w:r>
@@ -123,22 +127,20 @@
         <w:t xml:space="preserve"> </w:t>
       </w:r>
       <w:r>
-        <w:t xml:space="preserve">October 20th 2024</w:t>
+        <w:t xml:space="preserve">January 11th 2025</w:t>
       </w:r>
     </w:p>
     <w:tbl>
       <w:tblPr>
         <w:tblStyle w:val="Table"/>
-        <w:tblW w:type="pct" w:w="5000"/>
-        <w:tblLayout w:type="fixed"/>
-        <w:tblLook w:firstRow="0" w:lastRow="0" w:firstColumn="0" w:lastColumn="0" w:noHBand="0" w:noVBand="0" w:val="0000"/>
+        <w:tblW w:type="pct" w:w="5000.0"/>
+        <w:tblLook w:firstRow="0" w:lastRow="0" w:firstColumn="0" w:lastColumn="0" w:noHBand="0" w:noVBand="0"/>
       </w:tblPr>
       <w:tblGrid>
         <w:gridCol w:w="7920"/>
       </w:tblGrid>
       <w:tr>
         <w:tc>
-          <w:tcPr/>
           <w:p>
             <w:pPr>
               <w:pStyle w:val="Compact"/>
@@ -147,22 +149,20 @@
             <w:r>
               <w:rPr>
                 <w:b/>
-                <w:bCs/>
               </w:rPr>
-              <w:t xml:space="preserve">Topic areas:</w:t>
+              <w:t xml:space="preserve">Topic expertise:</w:t>
             </w:r>
             <w:r>
               <w:t xml:space="preserve"> </w:t>
             </w:r>
             <w:r>
-              <w:t xml:space="preserve">Biomarker evaluation and discovery, Applications engineering, Scientific data modeling and architecture, Pediatric drug safety, interpretable machine learning, fairness and equity in biomedical informatics</w:t>
+              <w:t xml:space="preserve">Bioinformatics, Biomarker evaluation and discovery, Applications engineering, Scientific data modeling and architecture, Pediatric drug safety, Interpretable machine learning and AI, fairness and equity in biomedical informatics</w:t>
             </w:r>
           </w:p>
         </w:tc>
       </w:tr>
       <w:tr>
         <w:tc>
-          <w:tcPr/>
           <w:p>
             <w:pPr>
               <w:pStyle w:val="Compact"/>
@@ -171,7 +171,6 @@
             <w:r>
               <w:rPr>
                 <w:b/>
-                <w:bCs/>
               </w:rPr>
               <w:t xml:space="preserve">Technical expertise:</w:t>
             </w:r>
@@ -179,14 +178,13 @@
               <w:t xml:space="preserve"> </w:t>
             </w:r>
             <w:r>
-              <w:t xml:space="preserve">biomedical data science, (R/Python) software development, machine learning, statistical simulation, data cleaning, data pipelines, Shiny (for R and Python) application development, object oriented programming, RMarkdown/JuPyteR/Quarto, Microsoft Power App and API user</w:t>
+              <w:t xml:space="preserve">biomedical data science, (R/Python) software package development, R programming, {plumber} APIs, machine learning, statistical simulation, data cleaning, data pipelines, Shiny (for R and Python) application development, object oriented programming, RMarkdown/JuPyteR/Quarto, Microsoft Power App and API user</w:t>
             </w:r>
           </w:p>
         </w:tc>
       </w:tr>
       <w:tr>
         <w:tc>
-          <w:tcPr/>
           <w:p>
             <w:pPr>
               <w:pStyle w:val="Compact"/>
@@ -195,7 +193,6 @@
             <w:r>
               <w:rPr>
                 <w:b/>
-                <w:bCs/>
               </w:rPr>
               <w:t xml:space="preserve">Programming Languages:</w:t>
             </w:r>
@@ -203,14 +200,13 @@
               <w:t xml:space="preserve"> </w:t>
             </w:r>
             <w:r>
-              <w:t xml:space="preserve">Python, R, SQL, HTML, CSS, Java, bash</w:t>
+              <w:t xml:space="preserve">R, Python, SQL, HTML, CSS, Java, bash</w:t>
             </w:r>
           </w:p>
         </w:tc>
       </w:tr>
       <w:tr>
         <w:tc>
-          <w:tcPr/>
           <w:p>
             <w:pPr>
               <w:pStyle w:val="Compact"/>
@@ -219,7 +215,6 @@
             <w:r>
               <w:rPr>
                 <w:b/>
-                <w:bCs/>
               </w:rPr>
               <w:t xml:space="preserve">Patents:</w:t>
             </w:r>
@@ -253,7 +248,7 @@
         <w:pStyle w:val="DefinitionTerm"/>
       </w:pPr>
       <w:r>
-        <w:t xml:space="preserve">2023 - Present</w:t>
+        <w:t xml:space="preserve">February 2023 - Present</w:t>
       </w:r>
     </w:p>
     <w:p>
@@ -263,7 +258,6 @@
       <w:r>
         <w:rPr>
           <w:b/>
-          <w:bCs/>
         </w:rPr>
         <w:t xml:space="preserve">Computer Sciences Advisor (Remote)</w:t>
       </w:r>
@@ -295,7 +289,7 @@
         <w:pStyle w:val="DefinitionTerm"/>
       </w:pPr>
       <w:r>
-        <w:t xml:space="preserve">2021 - Present</w:t>
+        <w:t xml:space="preserve">December 2021 - Present</w:t>
       </w:r>
     </w:p>
     <w:p>
@@ -305,7 +299,6 @@
       <w:r>
         <w:rPr>
           <w:b/>
-          <w:bCs/>
         </w:rPr>
         <w:t xml:space="preserve">Senior Scientist, Quantitative Translational Science (Remote)</w:t>
       </w:r>
@@ -334,11 +327,23 @@
     </w:p>
     <w:p>
       <w:pPr>
-        <w:pStyle w:val="Compact"/>
         <w:numPr>
           <w:ilvl w:val="0"/>
           <w:numId w:val="1001"/>
         </w:numPr>
+        <w:pStyle w:val="Compact"/>
+      </w:pPr>
+      <w:r>
+        <w:t xml:space="preserve">Analyze clinical and biomarker data in rare disease and drug trials</w:t>
+      </w:r>
+    </w:p>
+    <w:p>
+      <w:pPr>
+        <w:numPr>
+          <w:ilvl w:val="0"/>
+          <w:numId w:val="1001"/>
+        </w:numPr>
+        <w:pStyle w:val="Compact"/>
       </w:pPr>
       <w:r>
         <w:t xml:space="preserve">Manage execution of data architecture and software development projects in precision medicine innovation development portfolio.</w:t>
@@ -346,23 +351,23 @@
     </w:p>
     <w:p>
       <w:pPr>
-        <w:pStyle w:val="Compact"/>
         <w:numPr>
           <w:ilvl w:val="0"/>
           <w:numId w:val="1001"/>
         </w:numPr>
-      </w:pPr>
-      <w:r>
-        <w:t xml:space="preserve">Develop and maintain 6+ software packages and pipelines for team of clinical biomarker data analysts.</w:t>
-      </w:r>
-    </w:p>
-    <w:p>
-      <w:pPr>
-        <w:pStyle w:val="Compact"/>
+        <w:pStyle w:val="Compact"/>
+      </w:pPr>
+      <w:r>
+        <w:t xml:space="preserve">Develop and maintain 6+ software packages and data pipelines for team of clinical biomarker data analysts.</w:t>
+      </w:r>
+    </w:p>
+    <w:p>
+      <w:pPr>
         <w:numPr>
           <w:ilvl w:val="0"/>
           <w:numId w:val="1001"/>
         </w:numPr>
+        <w:pStyle w:val="Compact"/>
       </w:pPr>
       <w:r>
         <w:t xml:space="preserve">Deliver automated project management and portfolio reports to senior leadership.</w:t>
@@ -370,11 +375,11 @@
     </w:p>
     <w:p>
       <w:pPr>
-        <w:pStyle w:val="Compact"/>
         <w:numPr>
           <w:ilvl w:val="0"/>
           <w:numId w:val="1001"/>
         </w:numPr>
+        <w:pStyle w:val="Compact"/>
       </w:pPr>
       <w:r>
         <w:t xml:space="preserve">Mentor interns and data scientists to develop reproducible data analyses and web apps.</w:t>
@@ -382,22 +387,10 @@
     </w:p>
     <w:p>
       <w:pPr>
-        <w:pStyle w:val="Compact"/>
-        <w:numPr>
-          <w:ilvl w:val="0"/>
-          <w:numId w:val="1001"/>
-        </w:numPr>
-      </w:pPr>
-      <w:r>
-        <w:t xml:space="preserve">Analyze clinical and biomarker data in rare disease and drug trials</w:t>
-      </w:r>
-    </w:p>
-    <w:p>
-      <w:pPr>
         <w:pStyle w:val="DefinitionTerm"/>
       </w:pPr>
       <w:r>
-        <w:t xml:space="preserve">2016 - 2021</w:t>
+        <w:t xml:space="preserve">August 2016 - October 2021</w:t>
       </w:r>
     </w:p>
     <w:p>
@@ -407,7 +400,6 @@
       <w:r>
         <w:rPr>
           <w:b/>
-          <w:bCs/>
         </w:rPr>
         <w:t xml:space="preserve">Systems biologist</w:t>
       </w:r>
@@ -431,7 +423,7 @@
         <w:pStyle w:val="Definition"/>
       </w:pPr>
       <w:r>
-        <w:t xml:space="preserve">Thesis:</w:t>
+        <w:t xml:space="preserve">Ph.D. Thesis:</w:t>
       </w:r>
       <w:r>
         <w:t xml:space="preserve"> </w:t>
@@ -467,7 +459,7 @@
           <w:rPr>
             <w:rStyle w:val="Hyperlink"/>
           </w:rPr>
-          <w:t xml:space="preserve">PDSportal</w:t>
+          <w:t xml:space="preserve">PDSportal Shiny for R application</w:t>
         </w:r>
       </w:hyperlink>
     </w:p>
@@ -480,7 +472,7 @@
           <w:rPr>
             <w:rStyle w:val="Hyperlink"/>
           </w:rPr>
-          <w:t xml:space="preserve">kidsides</w:t>
+          <w:t xml:space="preserve">kidsides R package and database</w:t>
         </w:r>
       </w:hyperlink>
     </w:p>
@@ -493,7 +485,7 @@
           <w:rPr>
             <w:rStyle w:val="Hyperlink"/>
           </w:rPr>
-          <w:t xml:space="preserve">Media release</w:t>
+          <w:t xml:space="preserve">Columbia University media release</w:t>
         </w:r>
       </w:hyperlink>
     </w:p>
@@ -512,7 +504,6 @@
       <w:r>
         <w:rPr>
           <w:b/>
-          <w:bCs/>
         </w:rPr>
         <w:t xml:space="preserve">Bioinformatics intern</w:t>
       </w:r>
@@ -536,7 +527,7 @@
         <w:pStyle w:val="Definition"/>
       </w:pPr>
       <w:r>
-        <w:t xml:space="preserve">Solutions team</w:t>
+        <w:t xml:space="preserve">Solutions Science team</w:t>
       </w:r>
     </w:p>
     <w:p>
@@ -544,7 +535,7 @@
         <w:pStyle w:val="Definition"/>
       </w:pPr>
       <w:r>
-        <w:t xml:space="preserve">Initiated internal and external projects such as interpretable machine learning and genomic/phenomic data integration/analysis</w:t>
+        <w:t xml:space="preserve">Initiated internal and external projects such as interpretable, tree-based andd boosting machine learning for phenotype prediction and 2) integration of genomic/phenomic data using common data models</w:t>
       </w:r>
     </w:p>
     <w:p>
@@ -562,7 +553,6 @@
       <w:r>
         <w:rPr>
           <w:b/>
-          <w:bCs/>
         </w:rPr>
         <w:t xml:space="preserve">Clinical informatics intern</w:t>
       </w:r>
@@ -586,7 +576,7 @@
         <w:pStyle w:val="Definition"/>
       </w:pPr>
       <w:r>
-        <w:t xml:space="preserve">Developed database of multivariate clinical associations using incremental learning on amazon web services.</w:t>
+        <w:t xml:space="preserve">Developed database of multivariate clinical associations using incremental learning technique on EC2 Amazon Web Services.</w:t>
       </w:r>
     </w:p>
     <w:p>
@@ -604,7 +594,6 @@
       <w:r>
         <w:rPr>
           <w:b/>
-          <w:bCs/>
         </w:rPr>
         <w:t xml:space="preserve">Computational biology intern</w:t>
       </w:r>
@@ -636,7 +625,7 @@
         <w:pStyle w:val="Definition"/>
       </w:pPr>
       <w:r>
-        <w:t xml:space="preserve">Conducted independent and collaborative genomics research using NCBI APIs and amazon web services.</w:t>
+        <w:t xml:space="preserve">Conducted independent and collaborative genomics research using NCBI APIs and Amazon Web Services.</w:t>
       </w:r>
     </w:p>
     <w:p>
@@ -644,7 +633,7 @@
         <w:pStyle w:val="DefinitionTerm"/>
       </w:pPr>
       <w:r>
-        <w:t xml:space="preserve">2014-2019</w:t>
+        <w:t xml:space="preserve">August 2014 - July 2019</w:t>
       </w:r>
     </w:p>
     <w:p>
@@ -654,7 +643,6 @@
       <w:r>
         <w:rPr>
           <w:b/>
-          <w:bCs/>
         </w:rPr>
         <w:t xml:space="preserve">Cancer bioinformatician</w:t>
       </w:r>
@@ -686,7 +674,7 @@
         <w:pStyle w:val="Definition"/>
       </w:pPr>
       <w:r>
-        <w:t xml:space="preserve">Investigated ovarian endometrioid tumorigenesis by integrating and analyzing RNASeq and DNA methylation sequencing (MBD-Seq).</w:t>
+        <w:t xml:space="preserve">Investigated ovarian endometrioid tumorigenesis by integrating and analyzing RNA-Seq and DNA methylation sequencing (MBD-Seq).</w:t>
       </w:r>
     </w:p>
     <w:bookmarkEnd w:id="39"/>
@@ -716,7 +704,6 @@
           <w:rPr>
             <w:rStyle w:val="Hyperlink"/>
             <w:b/>
-            <w:bCs/>
           </w:rPr>
           <w:t xml:space="preserve">PhD, Systems Biology</w:t>
         </w:r>
@@ -767,7 +754,6 @@
       <w:r>
         <w:rPr>
           <w:b/>
-          <w:bCs/>
         </w:rPr>
         <w:t xml:space="preserve">BS, Biochemistry</w:t>
       </w:r>
@@ -787,11 +773,11 @@
     </w:p>
     <w:p>
       <w:pPr>
-        <w:pStyle w:val="Compact"/>
         <w:numPr>
           <w:ilvl w:val="0"/>
           <w:numId w:val="1002"/>
         </w:numPr>
+        <w:pStyle w:val="Compact"/>
       </w:pPr>
       <w:r>
         <w:t xml:space="preserve">Biswas S, Shahriar S,</w:t>
@@ -802,7 +788,6 @@
       <w:r>
         <w:rPr>
           <w:b/>
-          <w:bCs/>
         </w:rPr>
         <w:t xml:space="preserve">Giangreco NP</w:t>
       </w:r>
@@ -826,16 +811,15 @@
     </w:p>
     <w:p>
       <w:pPr>
-        <w:pStyle w:val="Compact"/>
         <w:numPr>
           <w:ilvl w:val="0"/>
           <w:numId w:val="1002"/>
         </w:numPr>
+        <w:pStyle w:val="Compact"/>
       </w:pPr>
       <w:r>
         <w:rPr>
           <w:b/>
-          <w:bCs/>
         </w:rPr>
         <w:t xml:space="preserve">Giangreco, N.P.</w:t>
       </w:r>
@@ -856,16 +840,15 @@
     </w:p>
     <w:p>
       <w:pPr>
-        <w:pStyle w:val="Compact"/>
         <w:numPr>
           <w:ilvl w:val="0"/>
           <w:numId w:val="1002"/>
         </w:numPr>
+        <w:pStyle w:val="Compact"/>
       </w:pPr>
       <w:r>
         <w:rPr>
           <w:b/>
-          <w:bCs/>
         </w:rPr>
         <w:t xml:space="preserve">Giangreco NP</w:t>
       </w:r>
@@ -889,16 +872,15 @@
     </w:p>
     <w:p>
       <w:pPr>
-        <w:pStyle w:val="Compact"/>
         <w:numPr>
           <w:ilvl w:val="0"/>
           <w:numId w:val="1002"/>
         </w:numPr>
+        <w:pStyle w:val="Compact"/>
       </w:pPr>
       <w:r>
         <w:rPr>
           <w:b/>
-          <w:bCs/>
         </w:rPr>
         <w:t xml:space="preserve">Giangreco, Nicholas</w:t>
       </w:r>
@@ -922,16 +904,15 @@
     </w:p>
     <w:p>
       <w:pPr>
-        <w:pStyle w:val="Compact"/>
         <w:numPr>
           <w:ilvl w:val="0"/>
           <w:numId w:val="1002"/>
         </w:numPr>
+        <w:pStyle w:val="Compact"/>
       </w:pPr>
       <w:r>
         <w:rPr>
           <w:b/>
-          <w:bCs/>
         </w:rPr>
         <w:t xml:space="preserve">Nicholas P Giangreco</w:t>
       </w:r>
@@ -952,16 +933,15 @@
     </w:p>
     <w:p>
       <w:pPr>
-        <w:pStyle w:val="Compact"/>
         <w:numPr>
           <w:ilvl w:val="0"/>
           <w:numId w:val="1002"/>
         </w:numPr>
+        <w:pStyle w:val="Compact"/>
       </w:pPr>
       <w:r>
         <w:rPr>
           <w:b/>
-          <w:bCs/>
         </w:rPr>
         <w:t xml:space="preserve">Giangreco NP</w:t>
       </w:r>
@@ -985,16 +965,15 @@
     </w:p>
     <w:p>
       <w:pPr>
-        <w:pStyle w:val="Compact"/>
         <w:numPr>
           <w:ilvl w:val="0"/>
           <w:numId w:val="1002"/>
         </w:numPr>
+        <w:pStyle w:val="Compact"/>
       </w:pPr>
       <w:r>
         <w:rPr>
           <w:b/>
-          <w:bCs/>
         </w:rPr>
         <w:t xml:space="preserve">Giangreco, N.P.</w:t>
       </w:r>
@@ -1018,16 +997,15 @@
     </w:p>
     <w:p>
       <w:pPr>
-        <w:pStyle w:val="Compact"/>
         <w:numPr>
           <w:ilvl w:val="0"/>
           <w:numId w:val="1002"/>
         </w:numPr>
+        <w:pStyle w:val="Compact"/>
       </w:pPr>
       <w:r>
         <w:rPr>
           <w:b/>
-          <w:bCs/>
         </w:rPr>
         <w:t xml:space="preserve">Giangreco, NP</w:t>
       </w:r>
@@ -1051,21 +1029,20 @@
     </w:p>
     <w:p>
       <w:pPr>
-        <w:pStyle w:val="Compact"/>
         <w:numPr>
           <w:ilvl w:val="0"/>
           <w:numId w:val="1002"/>
         </w:numPr>
+        <w:pStyle w:val="Compact"/>
       </w:pPr>
       <w:r>
         <w:rPr>
           <w:b/>
-          <w:bCs/>
         </w:rPr>
         <w:t xml:space="preserve">Nicholas P. Giangreco</w:t>
       </w:r>
       <w:r>
-        <w:t xml:space="preserve">, Barry Fine, Nicholas P. Tatonetti. cohorts: A Python package for clinical ’omics data management. bioaRxiv doi:</w:t>
+        <w:t xml:space="preserve">, Barry Fine, Nicholas P. Tatonetti. cohorts: A Python package for clinical ‘omics data management. bioaRxiv doi:</w:t>
       </w:r>
       <w:r>
         <w:t xml:space="preserve"> </w:t>
@@ -1081,11 +1058,11 @@
     </w:p>
     <w:p>
       <w:pPr>
-        <w:pStyle w:val="Compact"/>
         <w:numPr>
           <w:ilvl w:val="0"/>
           <w:numId w:val="1002"/>
         </w:numPr>
+        <w:pStyle w:val="Compact"/>
       </w:pPr>
       <w:r>
         <w:t xml:space="preserve">Benjamin S Glicksberg, Boris Oskotsky, Phyllis M Thangaraj,</w:t>
@@ -1096,7 +1073,6 @@
       <w:r>
         <w:rPr>
           <w:b/>
-          <w:bCs/>
         </w:rPr>
         <w:t xml:space="preserve">Nicholas Giangreco</w:t>
       </w:r>
@@ -1120,11 +1096,11 @@
     </w:p>
     <w:p>
       <w:pPr>
-        <w:pStyle w:val="Compact"/>
         <w:numPr>
           <w:ilvl w:val="0"/>
           <w:numId w:val="1002"/>
         </w:numPr>
+        <w:pStyle w:val="Compact"/>
       </w:pPr>
       <w:r>
         <w:t xml:space="preserve">Benjamin S Glicksberg, Boris Oskotsky,</w:t>
@@ -1135,7 +1111,6 @@
       <w:r>
         <w:rPr>
           <w:b/>
-          <w:bCs/>
         </w:rPr>
         <w:t xml:space="preserve">Nicholas Giangreco</w:t>
       </w:r>
@@ -1156,11 +1131,11 @@
     </w:p>
     <w:p>
       <w:pPr>
-        <w:pStyle w:val="Compact"/>
         <w:numPr>
           <w:ilvl w:val="0"/>
           <w:numId w:val="1002"/>
         </w:numPr>
+        <w:pStyle w:val="Compact"/>
       </w:pPr>
       <w:r>
         <w:t xml:space="preserve">Estibaliz Castillero, Ziad A. Ali, Hirokazu Akashi,</w:t>
@@ -1171,7 +1146,6 @@
       <w:r>
         <w:rPr>
           <w:b/>
-          <w:bCs/>
         </w:rPr>
         <w:t xml:space="preserve">Nicholas Giangreco</w:t>
       </w:r>
@@ -1201,11 +1175,11 @@
     </w:p>
     <w:p>
       <w:pPr>
-        <w:pStyle w:val="Compact"/>
         <w:numPr>
           <w:ilvl w:val="0"/>
           <w:numId w:val="1002"/>
         </w:numPr>
+        <w:pStyle w:val="Compact"/>
       </w:pPr>
       <w:r>
         <w:t xml:space="preserve">Kim-Hellmuth, S., Bechheim, M., Pütz, B., Mohammadi, P., Néd´lec, Y,</w:t>
@@ -1216,7 +1190,6 @@
       <w:r>
         <w:rPr>
           <w:b/>
-          <w:bCs/>
         </w:rPr>
         <w:t xml:space="preserve">Giangreco, N.</w:t>
       </w:r>
@@ -1247,7 +1220,6 @@
           <w:rPr>
             <w:rStyle w:val="Hyperlink"/>
             <w:b/>
-            <w:bCs/>
           </w:rPr>
           <w:t xml:space="preserve">Peer-reviewed publications on pubmed</w:t>
         </w:r>
@@ -1262,7 +1234,6 @@
           <w:rPr>
             <w:rStyle w:val="Hyperlink"/>
             <w:b/>
-            <w:bCs/>
           </w:rPr>
           <w:t xml:space="preserve">Google scholar profile</w:t>
         </w:r>
@@ -1425,7 +1396,13 @@
         <w:t xml:space="preserve"> </w:t>
       </w:r>
       <w:r>
-        <w:t xml:space="preserve">“Novel Antibody-SpA Complex Modeling”</w:t>
+        <w:t xml:space="preserve">“</w:t>
+      </w:r>
+      <w:r>
+        <w:t xml:space="preserve">Novel Antibody-SpA Complex Modeling</w:t>
+      </w:r>
+      <w:r>
+        <w:t xml:space="preserve">”</w:t>
       </w:r>
       <w:r>
         <w:t xml:space="preserve">.</w:t>
@@ -1463,16 +1440,15 @@
     </w:p>
     <w:p>
       <w:pPr>
-        <w:pStyle w:val="Compact"/>
         <w:numPr>
           <w:ilvl w:val="0"/>
           <w:numId w:val="1004"/>
         </w:numPr>
+        <w:pStyle w:val="Compact"/>
       </w:pPr>
       <w:r>
         <w:rPr>
           <w:b/>
-          <w:bCs/>
         </w:rPr>
         <w:t xml:space="preserve">Nicholas Giangreco</w:t>
       </w:r>
@@ -1493,16 +1469,15 @@
     </w:p>
     <w:p>
       <w:pPr>
-        <w:pStyle w:val="Compact"/>
         <w:numPr>
           <w:ilvl w:val="0"/>
           <w:numId w:val="1004"/>
         </w:numPr>
+        <w:pStyle w:val="Compact"/>
       </w:pPr>
       <w:r>
         <w:rPr>
           <w:b/>
-          <w:bCs/>
         </w:rPr>
         <w:t xml:space="preserve">Nick Giangreco</w:t>
       </w:r>
@@ -1537,16 +1512,15 @@
     </w:p>
     <w:p>
       <w:pPr>
-        <w:pStyle w:val="Compact"/>
         <w:numPr>
           <w:ilvl w:val="0"/>
           <w:numId w:val="1004"/>
         </w:numPr>
+        <w:pStyle w:val="Compact"/>
       </w:pPr>
       <w:r>
         <w:rPr>
           <w:b/>
-          <w:bCs/>
         </w:rPr>
         <w:t xml:space="preserve">Nick Giangreco</w:t>
       </w:r>
@@ -1570,16 +1544,15 @@
     </w:p>
     <w:p>
       <w:pPr>
-        <w:pStyle w:val="Compact"/>
         <w:numPr>
           <w:ilvl w:val="0"/>
           <w:numId w:val="1004"/>
         </w:numPr>
+        <w:pStyle w:val="Compact"/>
       </w:pPr>
       <w:r>
         <w:rPr>
           <w:b/>
-          <w:bCs/>
         </w:rPr>
         <w:t xml:space="preserve">Nick Giangreco</w:t>
       </w:r>
@@ -1603,16 +1576,15 @@
     </w:p>
     <w:p>
       <w:pPr>
-        <w:pStyle w:val="Compact"/>
         <w:numPr>
           <w:ilvl w:val="0"/>
           <w:numId w:val="1004"/>
         </w:numPr>
+        <w:pStyle w:val="Compact"/>
       </w:pPr>
       <w:r>
         <w:rPr>
           <w:b/>
-          <w:bCs/>
         </w:rPr>
         <w:t xml:space="preserve">Nick Giangreco</w:t>
       </w:r>
@@ -1633,16 +1605,15 @@
     </w:p>
     <w:p>
       <w:pPr>
-        <w:pStyle w:val="Compact"/>
         <w:numPr>
           <w:ilvl w:val="0"/>
           <w:numId w:val="1004"/>
         </w:numPr>
+        <w:pStyle w:val="Compact"/>
       </w:pPr>
       <w:r>
         <w:rPr>
           <w:b/>
-          <w:bCs/>
         </w:rPr>
         <w:t xml:space="preserve">Giangreco N</w:t>
       </w:r>
@@ -1669,16 +1640,15 @@
     </w:p>
     <w:p>
       <w:pPr>
-        <w:pStyle w:val="Compact"/>
         <w:numPr>
           <w:ilvl w:val="0"/>
           <w:numId w:val="1004"/>
         </w:numPr>
+        <w:pStyle w:val="Compact"/>
       </w:pPr>
       <w:r>
         <w:rPr>
           <w:b/>
-          <w:bCs/>
         </w:rPr>
         <w:t xml:space="preserve">Giangreco N</w:t>
       </w:r>
@@ -1715,11 +1685,11 @@
     </w:p>
     <w:p>
       <w:pPr>
-        <w:pStyle w:val="Compact"/>
         <w:numPr>
           <w:ilvl w:val="0"/>
           <w:numId w:val="1005"/>
         </w:numPr>
+        <w:pStyle w:val="Compact"/>
       </w:pPr>
       <w:r>
         <w:t xml:space="preserve">University of Rochester Alumni Buffalo Leadership Council 2023-Present</w:t>
@@ -1727,11 +1697,11 @@
     </w:p>
     <w:p>
       <w:pPr>
-        <w:pStyle w:val="Compact"/>
         <w:numPr>
           <w:ilvl w:val="1"/>
           <w:numId w:val="1006"/>
         </w:numPr>
+        <w:pStyle w:val="Compact"/>
       </w:pPr>
       <w:r>
         <w:t xml:space="preserve">Ideate and organize local events</w:t>
@@ -1739,11 +1709,11 @@
     </w:p>
     <w:p>
       <w:pPr>
-        <w:pStyle w:val="Compact"/>
         <w:numPr>
           <w:ilvl w:val="0"/>
           <w:numId w:val="1005"/>
         </w:numPr>
+        <w:pStyle w:val="Compact"/>
       </w:pPr>
       <w:hyperlink r:id="rId71">
         <w:r>
@@ -1753,14 +1723,20 @@
           <w:t xml:space="preserve">New York Health Artificial Intelligence Society</w:t>
         </w:r>
       </w:hyperlink>
-    </w:p>
-    <w:p>
-      <w:pPr>
-        <w:pStyle w:val="Compact"/>
+      <w:r>
+        <w:t xml:space="preserve"> </w:t>
+      </w:r>
+      <w:r>
+        <w:t xml:space="preserve">2019-2024</w:t>
+      </w:r>
+    </w:p>
+    <w:p>
+      <w:pPr>
         <w:numPr>
           <w:ilvl w:val="1"/>
           <w:numId w:val="1007"/>
         </w:numPr>
+        <w:pStyle w:val="Compact"/>
       </w:pPr>
       <w:r>
         <w:t xml:space="preserve">501(c)(3) not-for-profit Cofounder and Secretary, 2019-2024</w:t>
@@ -1768,11 +1744,11 @@
     </w:p>
     <w:p>
       <w:pPr>
-        <w:pStyle w:val="Compact"/>
         <w:numPr>
           <w:ilvl w:val="1"/>
           <w:numId w:val="1007"/>
         </w:numPr>
+        <w:pStyle w:val="Compact"/>
       </w:pPr>
       <w:r>
         <w:t xml:space="preserve">Promote public discourse on a wide range of topics such as AI &amp; Society, AI &amp; Healthcare, and economic impact by AI.</w:t>
@@ -1780,11 +1756,11 @@
     </w:p>
     <w:p>
       <w:pPr>
-        <w:pStyle w:val="Compact"/>
         <w:numPr>
           <w:ilvl w:val="1"/>
           <w:numId w:val="1007"/>
         </w:numPr>
+        <w:pStyle w:val="Compact"/>
       </w:pPr>
       <w:r>
         <w:t xml:space="preserve">Organize and facilitate group engagement, workshops, AI study groups, and not-for-profit organization.</w:t>
@@ -1792,11 +1768,11 @@
     </w:p>
     <w:p>
       <w:pPr>
-        <w:pStyle w:val="Compact"/>
         <w:numPr>
           <w:ilvl w:val="1"/>
           <w:numId w:val="1007"/>
         </w:numPr>
+        <w:pStyle w:val="Compact"/>
       </w:pPr>
       <w:r>
         <w:t xml:space="preserve">Consultant on data science and education projects and initiatives.</w:t>
@@ -1804,11 +1780,11 @@
     </w:p>
     <w:p>
       <w:pPr>
-        <w:pStyle w:val="Compact"/>
         <w:numPr>
           <w:ilvl w:val="0"/>
           <w:numId w:val="1005"/>
         </w:numPr>
+        <w:pStyle w:val="Compact"/>
       </w:pPr>
       <w:r>
         <w:t xml:space="preserve">University of Rochester Alumni Undergraduate Interviewer 2016-2022</w:t>
@@ -1816,11 +1792,11 @@
     </w:p>
     <w:p>
       <w:pPr>
-        <w:pStyle w:val="Compact"/>
         <w:numPr>
           <w:ilvl w:val="1"/>
           <w:numId w:val="1008"/>
         </w:numPr>
+        <w:pStyle w:val="Compact"/>
       </w:pPr>
       <w:r>
         <w:t xml:space="preserve">Assess potential and suitability for undergraduate college</w:t>
@@ -1828,11 +1804,11 @@
     </w:p>
     <w:p>
       <w:pPr>
-        <w:pStyle w:val="Compact"/>
         <w:numPr>
           <w:ilvl w:val="1"/>
           <w:numId w:val="1008"/>
         </w:numPr>
+        <w:pStyle w:val="Compact"/>
       </w:pPr>
       <w:r>
         <w:t xml:space="preserve">Interviewer at large and small event settings</w:t>
@@ -1840,11 +1816,11 @@
     </w:p>
     <w:p>
       <w:pPr>
-        <w:pStyle w:val="Compact"/>
         <w:numPr>
           <w:ilvl w:val="0"/>
           <w:numId w:val="1005"/>
         </w:numPr>
+        <w:pStyle w:val="Compact"/>
       </w:pPr>
       <w:hyperlink r:id="rId72">
         <w:r>
@@ -1857,11 +1833,11 @@
     </w:p>
     <w:p>
       <w:pPr>
-        <w:pStyle w:val="Compact"/>
         <w:numPr>
           <w:ilvl w:val="1"/>
           <w:numId w:val="1009"/>
         </w:numPr>
+        <w:pStyle w:val="Compact"/>
       </w:pPr>
       <w:r>
         <w:t xml:space="preserve">Member January 2021-December 2021</w:t>
@@ -1869,11 +1845,11 @@
     </w:p>
     <w:p>
       <w:pPr>
-        <w:pStyle w:val="Compact"/>
         <w:numPr>
           <w:ilvl w:val="1"/>
           <w:numId w:val="1009"/>
         </w:numPr>
+        <w:pStyle w:val="Compact"/>
       </w:pPr>
       <w:r>
         <w:t xml:space="preserve">Read and discuss publications, books, and policy on fairness and ethics within informatics development and their application</w:t>
@@ -1881,11 +1857,11 @@
     </w:p>
     <w:p>
       <w:pPr>
-        <w:pStyle w:val="Compact"/>
         <w:numPr>
           <w:ilvl w:val="0"/>
           <w:numId w:val="1005"/>
         </w:numPr>
+        <w:pStyle w:val="Compact"/>
       </w:pPr>
       <w:hyperlink r:id="rId73">
         <w:r>
@@ -1898,11 +1874,11 @@
     </w:p>
     <w:p>
       <w:pPr>
-        <w:pStyle w:val="Compact"/>
         <w:numPr>
           <w:ilvl w:val="1"/>
           <w:numId w:val="1010"/>
         </w:numPr>
+        <w:pStyle w:val="Compact"/>
       </w:pPr>
       <w:r>
         <w:t xml:space="preserve">President 2017-2021</w:t>
@@ -1910,11 +1886,11 @@
     </w:p>
     <w:p>
       <w:pPr>
-        <w:pStyle w:val="Compact"/>
         <w:numPr>
           <w:ilvl w:val="1"/>
           <w:numId w:val="1010"/>
         </w:numPr>
+        <w:pStyle w:val="Compact"/>
       </w:pPr>
       <w:r>
         <w:t xml:space="preserve">Organize and manage team of officers, oversee activities, manage budget, and promote outreach portfolio to support and strengthen the data science skills of biomedical scientists at CUIMC</w:t>
@@ -1922,11 +1898,11 @@
     </w:p>
     <w:p>
       <w:pPr>
-        <w:pStyle w:val="Compact"/>
         <w:numPr>
           <w:ilvl w:val="0"/>
           <w:numId w:val="1005"/>
         </w:numPr>
+        <w:pStyle w:val="Compact"/>
       </w:pPr>
       <w:hyperlink r:id="rId74">
         <w:r>
@@ -1939,11 +1915,11 @@
     </w:p>
     <w:p>
       <w:pPr>
-        <w:pStyle w:val="Compact"/>
         <w:numPr>
           <w:ilvl w:val="1"/>
           <w:numId w:val="1011"/>
         </w:numPr>
+        <w:pStyle w:val="Compact"/>
       </w:pPr>
       <w:r>
         <w:t xml:space="preserve">President 2019-2020</w:t>
@@ -1951,11 +1927,11 @@
     </w:p>
     <w:p>
       <w:pPr>
-        <w:pStyle w:val="Compact"/>
         <w:numPr>
           <w:ilvl w:val="2"/>
           <w:numId w:val="1012"/>
         </w:numPr>
+        <w:pStyle w:val="Compact"/>
       </w:pPr>
       <w:r>
         <w:t xml:space="preserve">Manage business, medical, public health, and engineering representatives for inter-school events, panels, and conferences at Columbia.</w:t>
@@ -1963,11 +1939,11 @@
     </w:p>
     <w:p>
       <w:pPr>
-        <w:pStyle w:val="Compact"/>
         <w:numPr>
           <w:ilvl w:val="2"/>
           <w:numId w:val="1012"/>
         </w:numPr>
+        <w:pStyle w:val="Compact"/>
       </w:pPr>
       <w:r>
         <w:t xml:space="preserve">Organize and plan professional/social engagement events.</w:t>
@@ -1975,11 +1951,11 @@
     </w:p>
     <w:p>
       <w:pPr>
-        <w:pStyle w:val="Compact"/>
         <w:numPr>
           <w:ilvl w:val="2"/>
           <w:numId w:val="1012"/>
         </w:numPr>
+        <w:pStyle w:val="Compact"/>
       </w:pPr>
       <w:r>
         <w:t xml:space="preserve">Network and connect with NYC-wide entrepreneurs and professionals.</w:t>
@@ -1987,11 +1963,11 @@
     </w:p>
     <w:p>
       <w:pPr>
-        <w:pStyle w:val="Compact"/>
         <w:numPr>
           <w:ilvl w:val="1"/>
           <w:numId w:val="1011"/>
         </w:numPr>
+        <w:pStyle w:val="Compact"/>
       </w:pPr>
       <w:r>
         <w:t xml:space="preserve">Medical campus representative 2018-2019</w:t>
@@ -1999,11 +1975,11 @@
     </w:p>
     <w:p>
       <w:pPr>
-        <w:pStyle w:val="Compact"/>
         <w:numPr>
           <w:ilvl w:val="0"/>
           <w:numId w:val="1005"/>
         </w:numPr>
+        <w:pStyle w:val="Compact"/>
       </w:pPr>
       <w:hyperlink r:id="rId75">
         <w:r>
@@ -2016,11 +1992,11 @@
     </w:p>
     <w:p>
       <w:pPr>
-        <w:pStyle w:val="Compact"/>
         <w:numPr>
           <w:ilvl w:val="1"/>
           <w:numId w:val="1013"/>
         </w:numPr>
+        <w:pStyle w:val="Compact"/>
       </w:pPr>
       <w:r>
         <w:t xml:space="preserve">Co-President 2019-2020</w:t>
@@ -2028,11 +2004,11 @@
     </w:p>
     <w:p>
       <w:pPr>
-        <w:pStyle w:val="Compact"/>
         <w:numPr>
           <w:ilvl w:val="2"/>
           <w:numId w:val="1014"/>
         </w:numPr>
+        <w:pStyle w:val="Compact"/>
       </w:pPr>
       <w:r>
         <w:t xml:space="preserve">Organize and manage team of Biomedical PhDs for social and professional activities serving hundreds of CUIMC PhD students.</w:t>
@@ -2040,11 +2016,11 @@
     </w:p>
     <w:p>
       <w:pPr>
-        <w:pStyle w:val="Compact"/>
         <w:numPr>
           <w:ilvl w:val="1"/>
           <w:numId w:val="1013"/>
         </w:numPr>
+        <w:pStyle w:val="Compact"/>
       </w:pPr>
       <w:r>
         <w:t xml:space="preserve">Finance Chair 2018-2019</w:t>
@@ -2052,11 +2028,11 @@
     </w:p>
     <w:p>
       <w:pPr>
-        <w:pStyle w:val="Compact"/>
         <w:numPr>
           <w:ilvl w:val="0"/>
           <w:numId w:val="1005"/>
         </w:numPr>
+        <w:pStyle w:val="Compact"/>
       </w:pPr>
       <w:hyperlink r:id="rId76">
         <w:r>
@@ -2069,11 +2045,11 @@
     </w:p>
     <w:p>
       <w:pPr>
-        <w:pStyle w:val="Compact"/>
         <w:numPr>
           <w:ilvl w:val="1"/>
           <w:numId w:val="1015"/>
         </w:numPr>
+        <w:pStyle w:val="Compact"/>
       </w:pPr>
       <w:r>
         <w:t xml:space="preserve">Treasurer 2019-2020</w:t>
@@ -2081,11 +2057,11 @@
     </w:p>
     <w:p>
       <w:pPr>
-        <w:pStyle w:val="Compact"/>
         <w:numPr>
           <w:ilvl w:val="2"/>
           <w:numId w:val="1016"/>
         </w:numPr>
+        <w:pStyle w:val="Compact"/>
       </w:pPr>
       <w:r>
         <w:t xml:space="preserve">Establish budget and expense sheets and annual reports</w:t>
@@ -2093,11 +2069,11 @@
     </w:p>
     <w:p>
       <w:pPr>
-        <w:pStyle w:val="Compact"/>
         <w:numPr>
           <w:ilvl w:val="2"/>
           <w:numId w:val="1016"/>
         </w:numPr>
+        <w:pStyle w:val="Compact"/>
       </w:pPr>
       <w:r>
         <w:t xml:space="preserve">Manage forty thousand dollar budget for Columbia inter-school activities.</w:t>
@@ -2105,11 +2081,11 @@
     </w:p>
     <w:p>
       <w:pPr>
-        <w:pStyle w:val="Compact"/>
         <w:numPr>
           <w:ilvl w:val="0"/>
           <w:numId w:val="1005"/>
         </w:numPr>
+        <w:pStyle w:val="Compact"/>
       </w:pPr>
       <w:hyperlink r:id="rId77">
         <w:r>
@@ -2122,11 +2098,11 @@
     </w:p>
     <w:p>
       <w:pPr>
-        <w:pStyle w:val="Compact"/>
         <w:numPr>
           <w:ilvl w:val="1"/>
           <w:numId w:val="1017"/>
         </w:numPr>
+        <w:pStyle w:val="Compact"/>
       </w:pPr>
       <w:r>
         <w:t xml:space="preserve">Co-lead weekly seminar series</w:t>
@@ -2134,11 +2110,11 @@
     </w:p>
     <w:p>
       <w:pPr>
-        <w:pStyle w:val="Compact"/>
         <w:numPr>
           <w:ilvl w:val="1"/>
           <w:numId w:val="1017"/>
         </w:numPr>
+        <w:pStyle w:val="Compact"/>
       </w:pPr>
       <w:r>
         <w:t xml:space="preserve">Manage presentation schedule, speaker logistics and travel, and promote team coordination.</w:t>
@@ -2146,11 +2122,11 @@
     </w:p>
     <w:p>
       <w:pPr>
-        <w:pStyle w:val="Compact"/>
         <w:numPr>
           <w:ilvl w:val="0"/>
           <w:numId w:val="1005"/>
         </w:numPr>
+        <w:pStyle w:val="Compact"/>
       </w:pPr>
       <w:hyperlink r:id="rId78">
         <w:r>
@@ -2163,11 +2139,11 @@
     </w:p>
     <w:p>
       <w:pPr>
-        <w:pStyle w:val="Compact"/>
         <w:numPr>
           <w:ilvl w:val="1"/>
           <w:numId w:val="1018"/>
         </w:numPr>
+        <w:pStyle w:val="Compact"/>
       </w:pPr>
       <w:r>
         <w:t xml:space="preserve">Point person for Systems Biology Trainee Council</w:t>
@@ -2175,11 +2151,11 @@
     </w:p>
     <w:p>
       <w:pPr>
-        <w:pStyle w:val="Compact"/>
         <w:numPr>
           <w:ilvl w:val="1"/>
           <w:numId w:val="1018"/>
         </w:numPr>
+        <w:pStyle w:val="Compact"/>
       </w:pPr>
       <w:r>
         <w:t xml:space="preserve">Secured funding and launched event portfolio for trainee development</w:t>
@@ -2187,11 +2163,11 @@
     </w:p>
     <w:p>
       <w:pPr>
-        <w:pStyle w:val="Compact"/>
         <w:numPr>
           <w:ilvl w:val="1"/>
           <w:numId w:val="1018"/>
         </w:numPr>
+        <w:pStyle w:val="Compact"/>
       </w:pPr>
       <w:r>
         <w:t xml:space="preserve">Manage monthly departmental happy hours</w:t>
@@ -2209,11 +2185,11 @@
     </w:p>
     <w:p>
       <w:pPr>
-        <w:pStyle w:val="Compact"/>
         <w:numPr>
           <w:ilvl w:val="0"/>
           <w:numId w:val="1019"/>
         </w:numPr>
+        <w:pStyle w:val="Compact"/>
       </w:pPr>
       <w:r>
         <w:t xml:space="preserve">Mentor in the</w:t>
@@ -2238,11 +2214,11 @@
     </w:p>
     <w:p>
       <w:pPr>
-        <w:pStyle w:val="Compact"/>
         <w:numPr>
           <w:ilvl w:val="1"/>
           <w:numId w:val="1020"/>
         </w:numPr>
+        <w:pStyle w:val="Compact"/>
       </w:pPr>
       <w:r>
         <w:t xml:space="preserve">Mission is to remove barriers to educational and economic attainment for our young people.</w:t>
@@ -2250,11 +2226,11 @@
     </w:p>
     <w:p>
       <w:pPr>
-        <w:pStyle w:val="Compact"/>
         <w:numPr>
           <w:ilvl w:val="0"/>
           <w:numId w:val="1019"/>
         </w:numPr>
+        <w:pStyle w:val="Compact"/>
       </w:pPr>
       <w:r>
         <w:t xml:space="preserve">Mentor in technical and entrepreneurship development for the</w:t>
@@ -2273,11 +2249,11 @@
     </w:p>
     <w:p>
       <w:pPr>
-        <w:pStyle w:val="Compact"/>
         <w:numPr>
           <w:ilvl w:val="0"/>
           <w:numId w:val="1019"/>
         </w:numPr>
+        <w:pStyle w:val="Compact"/>
       </w:pPr>
       <w:r>
         <w:t xml:space="preserve">Advisor, mentor and tutor for project management, R and python programming, and statistics and machine learning to high school/college/graduate students and professionals.</w:t>
@@ -2285,18 +2261,30 @@
     </w:p>
     <w:p>
       <w:pPr>
-        <w:pStyle w:val="Compact"/>
         <w:numPr>
           <w:ilvl w:val="0"/>
           <w:numId w:val="1019"/>
         </w:numPr>
+        <w:pStyle w:val="Compact"/>
       </w:pPr>
       <w:hyperlink r:id="rId82">
         <w:r>
           <w:rPr>
             <w:rStyle w:val="Hyperlink"/>
           </w:rPr>
-          <w:t xml:space="preserve">“Hack nights – Solving healthcare data-science/AI/ML problems”</w:t>
+          <w:t xml:space="preserve">“</w:t>
+        </w:r>
+        <w:r>
+          <w:rPr>
+            <w:rStyle w:val="Hyperlink"/>
+          </w:rPr>
+          <w:t xml:space="preserve">Hack nights – Solving healthcare data-science/AI/ML problems</w:t>
+        </w:r>
+        <w:r>
+          <w:rPr>
+            <w:rStyle w:val="Hyperlink"/>
+          </w:rPr>
+          <w:t xml:space="preserve">”</w:t>
         </w:r>
       </w:hyperlink>
       <w:r>
@@ -2308,11 +2296,11 @@
     </w:p>
     <w:p>
       <w:pPr>
-        <w:pStyle w:val="Compact"/>
         <w:numPr>
           <w:ilvl w:val="1"/>
           <w:numId w:val="1021"/>
         </w:numPr>
+        <w:pStyle w:val="Compact"/>
       </w:pPr>
       <w:hyperlink r:id="rId83">
         <w:r>
@@ -2325,11 +2313,11 @@
     </w:p>
     <w:p>
       <w:pPr>
-        <w:pStyle w:val="Compact"/>
         <w:numPr>
           <w:ilvl w:val="0"/>
           <w:numId w:val="1019"/>
         </w:numPr>
+        <w:pStyle w:val="Compact"/>
       </w:pPr>
       <w:r>
         <w:t xml:space="preserve">Nicholas Giangreco.</w:t>
@@ -2342,7 +2330,19 @@
           <w:rPr>
             <w:rStyle w:val="Hyperlink"/>
           </w:rPr>
-          <w:t xml:space="preserve">“The Importance of being Open”</w:t>
+          <w:t xml:space="preserve">“</w:t>
+        </w:r>
+        <w:r>
+          <w:rPr>
+            <w:rStyle w:val="Hyperlink"/>
+          </w:rPr>
+          <w:t xml:space="preserve">The Importance of being Open</w:t>
+        </w:r>
+        <w:r>
+          <w:rPr>
+            <w:rStyle w:val="Hyperlink"/>
+          </w:rPr>
+          <w:t xml:space="preserve">”</w:t>
         </w:r>
       </w:hyperlink>
       <w:r>
@@ -2354,7 +2354,6 @@
       <w:r>
         <w:rPr>
           <w:i/>
-          <w:iCs/>
         </w:rPr>
         <w:t xml:space="preserve">PHDISH</w:t>
       </w:r>
@@ -2367,11 +2366,11 @@
     </w:p>
     <w:p>
       <w:pPr>
-        <w:pStyle w:val="Compact"/>
         <w:numPr>
           <w:ilvl w:val="0"/>
           <w:numId w:val="1019"/>
         </w:numPr>
+        <w:pStyle w:val="Compact"/>
       </w:pPr>
       <w:r>
         <w:t xml:space="preserve">Mentoring:</w:t>
@@ -2379,11 +2378,11 @@
     </w:p>
     <w:p>
       <w:pPr>
-        <w:pStyle w:val="Compact"/>
         <w:numPr>
           <w:ilvl w:val="1"/>
           <w:numId w:val="1022"/>
         </w:numPr>
+        <w:pStyle w:val="Compact"/>
       </w:pPr>
       <w:hyperlink r:id="rId85">
         <w:r>
@@ -2399,11 +2398,11 @@
     </w:p>
     <w:p>
       <w:pPr>
-        <w:pStyle w:val="Compact"/>
         <w:numPr>
           <w:ilvl w:val="2"/>
           <w:numId w:val="1023"/>
         </w:numPr>
+        <w:pStyle w:val="Compact"/>
       </w:pPr>
       <w:r>
         <w:t xml:space="preserve">Provide guidance and instruction in biomedical data science and research training.</w:t>
@@ -2411,11 +2410,11 @@
     </w:p>
     <w:p>
       <w:pPr>
-        <w:pStyle w:val="Compact"/>
         <w:numPr>
           <w:ilvl w:val="2"/>
           <w:numId w:val="1023"/>
         </w:numPr>
+        <w:pStyle w:val="Compact"/>
       </w:pPr>
       <w:r>
         <w:t xml:space="preserve">Provided guidance and mentoring for summer 2018 research internship in the Tatonetti Lab</w:t>
@@ -2423,28 +2422,40 @@
     </w:p>
     <w:p>
       <w:pPr>
-        <w:pStyle w:val="Compact"/>
         <w:numPr>
           <w:ilvl w:val="3"/>
           <w:numId w:val="1024"/>
         </w:numPr>
+        <w:pStyle w:val="Compact"/>
       </w:pPr>
       <w:hyperlink r:id="rId86">
         <w:r>
           <w:rPr>
             <w:rStyle w:val="Hyperlink"/>
           </w:rPr>
-          <w:t xml:space="preserve">“Drugs with sex-linked risk for adverse drug reactions”</w:t>
-        </w:r>
-      </w:hyperlink>
-    </w:p>
-    <w:p>
-      <w:pPr>
-        <w:pStyle w:val="Compact"/>
+          <w:t xml:space="preserve">“</w:t>
+        </w:r>
+        <w:r>
+          <w:rPr>
+            <w:rStyle w:val="Hyperlink"/>
+          </w:rPr>
+          <w:t xml:space="preserve">Drugs with sex-linked risk for adverse drug reactions</w:t>
+        </w:r>
+        <w:r>
+          <w:rPr>
+            <w:rStyle w:val="Hyperlink"/>
+          </w:rPr>
+          <w:t xml:space="preserve">”</w:t>
+        </w:r>
+      </w:hyperlink>
+    </w:p>
+    <w:p>
+      <w:pPr>
         <w:numPr>
           <w:ilvl w:val="1"/>
           <w:numId w:val="1022"/>
         </w:numPr>
+        <w:pStyle w:val="Compact"/>
       </w:pPr>
       <w:r>
         <w:t xml:space="preserve">SMRI high school mentorship</w:t>
@@ -2452,11 +2463,11 @@
     </w:p>
     <w:p>
       <w:pPr>
-        <w:pStyle w:val="Compact"/>
         <w:numPr>
           <w:ilvl w:val="2"/>
           <w:numId w:val="1025"/>
         </w:numPr>
+        <w:pStyle w:val="Compact"/>
       </w:pPr>
       <w:r>
         <w:t xml:space="preserve">Provide guidance to high school student in</w:t>
@@ -2475,11 +2486,11 @@
     </w:p>
     <w:p>
       <w:pPr>
-        <w:pStyle w:val="Compact"/>
         <w:numPr>
           <w:ilvl w:val="0"/>
           <w:numId w:val="1019"/>
         </w:numPr>
+        <w:pStyle w:val="Compact"/>
       </w:pPr>
       <w:r>
         <w:t xml:space="preserve">Curiology tutor</w:t>
@@ -2487,11 +2498,11 @@
     </w:p>
     <w:p>
       <w:pPr>
-        <w:pStyle w:val="Compact"/>
         <w:numPr>
           <w:ilvl w:val="1"/>
           <w:numId w:val="1026"/>
         </w:numPr>
+        <w:pStyle w:val="Compact"/>
       </w:pPr>
       <w:r>
         <w:t xml:space="preserve">Managed and co-led science experiments with NIH fellows for middle school students in Washington D.C.</w:t>
@@ -2499,11 +2510,11 @@
     </w:p>
     <w:p>
       <w:pPr>
-        <w:pStyle w:val="Compact"/>
         <w:numPr>
           <w:ilvl w:val="0"/>
           <w:numId w:val="1019"/>
         </w:numPr>
+        <w:pStyle w:val="Compact"/>
       </w:pPr>
       <w:r>
         <w:t xml:space="preserve">College Bound tutor</w:t>
@@ -2511,11 +2522,11 @@
     </w:p>
     <w:p>
       <w:pPr>
-        <w:pStyle w:val="Compact"/>
         <w:numPr>
           <w:ilvl w:val="1"/>
           <w:numId w:val="1027"/>
         </w:numPr>
+        <w:pStyle w:val="Compact"/>
       </w:pPr>
       <w:r>
         <w:t xml:space="preserve">Facilitated completion of homework assignments in STEM for Washington D.C. high school students.</w:t>
@@ -2523,11 +2534,11 @@
     </w:p>
     <w:p>
       <w:pPr>
-        <w:pStyle w:val="Compact"/>
         <w:numPr>
           <w:ilvl w:val="0"/>
           <w:numId w:val="1019"/>
         </w:numPr>
+        <w:pStyle w:val="Compact"/>
       </w:pPr>
       <w:r>
         <w:t xml:space="preserve">Genetics Study Group Leader, Center for Excellence in Teaching and Learning, University of Rochester.</w:t>
@@ -2555,7 +2566,7 @@
           <w:rPr>
             <w:rStyle w:val="Hyperlink"/>
           </w:rPr>
-          <w:t xml:space="preserve">posit::conf(2024)</w:t>
+          <w:t xml:space="preserve">posit::conf( c(2023,2024) ) with workshops</w:t>
         </w:r>
       </w:hyperlink>
     </w:p>
@@ -2566,12 +2577,28 @@
           <w:numId w:val="1028"/>
         </w:numPr>
       </w:pPr>
+      <w:hyperlink r:id="rId90">
+        <w:r>
+          <w:rPr>
+            <w:rStyle w:val="Hyperlink"/>
+          </w:rPr>
+          <w:t xml:space="preserve">Bio-IT World 2023</w:t>
+        </w:r>
+      </w:hyperlink>
+    </w:p>
+    <w:p>
+      <w:pPr>
+        <w:numPr>
+          <w:ilvl w:val="0"/>
+          <w:numId w:val="1028"/>
+        </w:numPr>
+      </w:pPr>
       <w:hyperlink r:id="rId89">
         <w:r>
           <w:rPr>
             <w:rStyle w:val="Hyperlink"/>
           </w:rPr>
-          <w:t xml:space="preserve">posit::conf(2023)</w:t>
+          <w:t xml:space="preserve">rstudio::conf(2022)</w:t>
         </w:r>
       </w:hyperlink>
     </w:p>
@@ -2582,12 +2609,12 @@
           <w:numId w:val="1028"/>
         </w:numPr>
       </w:pPr>
-      <w:hyperlink r:id="rId90">
-        <w:r>
-          <w:rPr>
-            <w:rStyle w:val="Hyperlink"/>
-          </w:rPr>
-          <w:t xml:space="preserve">Bio-IT World 2023</w:t>
+      <w:hyperlink r:id="rId91">
+        <w:r>
+          <w:rPr>
+            <w:rStyle w:val="Hyperlink"/>
+          </w:rPr>
+          <w:t xml:space="preserve">American Medical Informatics Association Translational Summit 2022 Chicago USA</w:t>
         </w:r>
       </w:hyperlink>
     </w:p>
@@ -2598,38 +2625,6 @@
           <w:numId w:val="1028"/>
         </w:numPr>
       </w:pPr>
-      <w:hyperlink r:id="rId89">
-        <w:r>
-          <w:rPr>
-            <w:rStyle w:val="Hyperlink"/>
-          </w:rPr>
-          <w:t xml:space="preserve">rstudio::conf(2022)</w:t>
-        </w:r>
-      </w:hyperlink>
-    </w:p>
-    <w:p>
-      <w:pPr>
-        <w:numPr>
-          <w:ilvl w:val="0"/>
-          <w:numId w:val="1028"/>
-        </w:numPr>
-      </w:pPr>
-      <w:hyperlink r:id="rId91">
-        <w:r>
-          <w:rPr>
-            <w:rStyle w:val="Hyperlink"/>
-          </w:rPr>
-          <w:t xml:space="preserve">American Medical Informatics Association Translational Summit 2022 Chicago USA</w:t>
-        </w:r>
-      </w:hyperlink>
-    </w:p>
-    <w:p>
-      <w:pPr>
-        <w:numPr>
-          <w:ilvl w:val="0"/>
-          <w:numId w:val="1028"/>
-        </w:numPr>
-      </w:pPr>
       <w:hyperlink r:id="rId92">
         <w:r>
           <w:rPr>
@@ -2641,11 +2636,11 @@
     </w:p>
     <w:p>
       <w:pPr>
-        <w:pStyle w:val="Compact"/>
         <w:numPr>
           <w:ilvl w:val="1"/>
           <w:numId w:val="1029"/>
         </w:numPr>
+        <w:pStyle w:val="Compact"/>
       </w:pPr>
       <w:r>
         <w:t xml:space="preserve">Front-end developer</w:t>
@@ -2653,11 +2648,11 @@
     </w:p>
     <w:p>
       <w:pPr>
-        <w:pStyle w:val="Compact"/>
         <w:numPr>
           <w:ilvl w:val="1"/>
           <w:numId w:val="1029"/>
         </w:numPr>
+        <w:pStyle w:val="Compact"/>
       </w:pPr>
       <w:r>
         <w:t xml:space="preserve">Built prototype dashboard for improved disease subtyping and treatment pathways for colorectal cancer. See</w:t>
@@ -2712,11 +2707,11 @@
     </w:p>
     <w:p>
       <w:pPr>
-        <w:pStyle w:val="Compact"/>
         <w:numPr>
           <w:ilvl w:val="1"/>
           <w:numId w:val="1030"/>
         </w:numPr>
+        <w:pStyle w:val="Compact"/>
       </w:pPr>
       <w:r>
         <w:t xml:space="preserve">Led team and managed hackathon teams to manage and streamline integration of genomic, transcriptomic, and polygenic risk score data into the OMOP common data model. See</w:t>
@@ -2754,11 +2749,11 @@
     </w:p>
     <w:p>
       <w:pPr>
-        <w:pStyle w:val="Compact"/>
         <w:numPr>
           <w:ilvl w:val="1"/>
           <w:numId w:val="1031"/>
         </w:numPr>
+        <w:pStyle w:val="Compact"/>
       </w:pPr>
       <w:r>
         <w:t xml:space="preserve">Collaborated with bioinformatics team to integrate nextflow scheme and cancer mutation data (vcf files) into OMOP standard structure using</w:t>
@@ -2796,11 +2791,11 @@
     </w:p>
     <w:p>
       <w:pPr>
-        <w:pStyle w:val="Compact"/>
         <w:numPr>
           <w:ilvl w:val="1"/>
           <w:numId w:val="1032"/>
         </w:numPr>
+        <w:pStyle w:val="Compact"/>
       </w:pPr>
       <w:r>
         <w:t xml:space="preserve">Co-lead web developer coordination and product development</w:t>
@@ -2808,11 +2803,11 @@
     </w:p>
     <w:p>
       <w:pPr>
-        <w:pStyle w:val="Compact"/>
         <w:numPr>
           <w:ilvl w:val="1"/>
           <w:numId w:val="1032"/>
         </w:numPr>
+        <w:pStyle w:val="Compact"/>
       </w:pPr>
       <w:r>
         <w:t xml:space="preserve">A FHIR-complient and primarily patient-centric profile for NF management and centralized repository for medical journey.</w:t>
@@ -2847,11 +2842,11 @@
     </w:p>
     <w:p>
       <w:pPr>
-        <w:pStyle w:val="Compact"/>
         <w:numPr>
           <w:ilvl w:val="1"/>
           <w:numId w:val="1033"/>
         </w:numPr>
+        <w:pStyle w:val="Compact"/>
       </w:pPr>
       <w:r>
         <w:t xml:space="preserve">Project developer for personalized health record accessed with fhir-client python api</w:t>
@@ -2859,11 +2854,11 @@
     </w:p>
     <w:p>
       <w:pPr>
-        <w:pStyle w:val="Compact"/>
         <w:numPr>
           <w:ilvl w:val="1"/>
           <w:numId w:val="1033"/>
         </w:numPr>
+        <w:pStyle w:val="Compact"/>
       </w:pPr>
       <w:r>
         <w:t xml:space="preserve">Developed flask application</w:t>
@@ -2901,11 +2896,11 @@
     </w:p>
     <w:p>
       <w:pPr>
-        <w:pStyle w:val="Compact"/>
         <w:numPr>
           <w:ilvl w:val="1"/>
           <w:numId w:val="1034"/>
         </w:numPr>
+        <w:pStyle w:val="Compact"/>
       </w:pPr>
       <w:r>
         <w:t xml:space="preserve">Project co-lead for developing and extending common data model to represent biological ’omics data for reproducible queries and analyses.</w:t>
@@ -2913,11 +2908,11 @@
     </w:p>
     <w:p>
       <w:pPr>
-        <w:pStyle w:val="Compact"/>
         <w:numPr>
           <w:ilvl w:val="1"/>
           <w:numId w:val="1034"/>
         </w:numPr>
+        <w:pStyle w:val="Compact"/>
       </w:pPr>
       <w:r>
         <w:t xml:space="preserve">See original</w:t>
@@ -3007,11 +3002,11 @@
     </w:p>
     <w:p>
       <w:pPr>
-        <w:pStyle w:val="Compact"/>
         <w:numPr>
           <w:ilvl w:val="1"/>
           <w:numId w:val="1035"/>
         </w:numPr>
+        <w:pStyle w:val="Compact"/>
       </w:pPr>
       <w:r>
         <w:t xml:space="preserve">Project lead for developing data science notebooks and web application interfacing with drug safety data.</w:t>
@@ -3019,11 +3014,11 @@
     </w:p>
     <w:p>
       <w:pPr>
-        <w:pStyle w:val="Compact"/>
         <w:numPr>
           <w:ilvl w:val="1"/>
           <w:numId w:val="1035"/>
         </w:numPr>
+        <w:pStyle w:val="Compact"/>
       </w:pPr>
       <w:r>
         <w:t xml:space="preserve">See</w:t>
@@ -3096,7 +3091,6 @@
           <w:rPr>
             <w:rStyle w:val="Hyperlink"/>
             <w:i/>
-            <w:iCs/>
           </w:rPr>
           <w:t xml:space="preserve">Giangreco et al. 2017</w:t>
         </w:r>
@@ -3180,7 +3174,6 @@
       <w:r>
         <w:rPr>
           <w:i/>
-          <w:iCs/>
         </w:rPr>
         <w:t xml:space="preserve">Giangreco et al. 2013</w:t>
       </w:r>
@@ -3200,11 +3193,11 @@
     </w:p>
     <w:p>
       <w:pPr>
-        <w:pStyle w:val="Compact"/>
         <w:numPr>
           <w:ilvl w:val="0"/>
           <w:numId w:val="1036"/>
         </w:numPr>
+        <w:pStyle w:val="Compact"/>
       </w:pPr>
       <w:r>
         <w:t xml:space="preserve">Panelist for S14:</w:t>
@@ -3213,7 +3206,13 @@
         <w:t xml:space="preserve"> </w:t>
       </w:r>
       <w:r>
-        <w:t xml:space="preserve">“Utility of the All of Us Researcher Workbench in Educational and Research Settings”</w:t>
+        <w:t xml:space="preserve">“</w:t>
+      </w:r>
+      <w:r>
+        <w:t xml:space="preserve">Utility of the All of Us Researcher Workbench in Educational and Research Settings</w:t>
+      </w:r>
+      <w:r>
+        <w:t xml:space="preserve">”</w:t>
       </w:r>
       <w:r>
         <w:t xml:space="preserve"> </w:t>
@@ -3235,11 +3234,11 @@
     </w:p>
     <w:p>
       <w:pPr>
-        <w:pStyle w:val="Compact"/>
         <w:numPr>
           <w:ilvl w:val="0"/>
           <w:numId w:val="1036"/>
         </w:numPr>
+        <w:pStyle w:val="Compact"/>
       </w:pPr>
       <w:r>
         <w:t xml:space="preserve">DBMI Justice Informatics Joint Forum. Internal, collaborative meeting discussing the impact of Big Data and mathematical models on inequity and how that applies to research.</w:t>
@@ -3247,14 +3246,17 @@
     </w:p>
     <w:p>
       <w:pPr>
-        <w:pStyle w:val="Compact"/>
         <w:numPr>
           <w:ilvl w:val="0"/>
           <w:numId w:val="1036"/>
         </w:numPr>
-      </w:pPr>
-      <w:r>
-        <w:t xml:space="preserve">“Pediatrics data in</w:t>
+        <w:pStyle w:val="Compact"/>
+      </w:pPr>
+      <w:r>
+        <w:t xml:space="preserve">“</w:t>
+      </w:r>
+      <w:r>
+        <w:t xml:space="preserve">Pediatrics data in</w:t>
       </w:r>
       <w:r>
         <w:t xml:space="preserve"> </w:t>
@@ -3262,7 +3264,6 @@
       <w:r>
         <w:rPr>
           <w:i/>
-          <w:iCs/>
         </w:rPr>
         <w:t xml:space="preserve">All of Us</w:t>
       </w:r>
@@ -3275,11 +3276,11 @@
     </w:p>
     <w:p>
       <w:pPr>
-        <w:pStyle w:val="Compact"/>
         <w:numPr>
           <w:ilvl w:val="0"/>
           <w:numId w:val="1036"/>
         </w:numPr>
+        <w:pStyle w:val="Compact"/>
       </w:pPr>
       <w:r>
         <w:t xml:space="preserve">2021 Graduate Scholar for research talk entitled</w:t>
@@ -3288,7 +3289,13 @@
         <w:t xml:space="preserve"> </w:t>
       </w:r>
       <w:r>
-        <w:t xml:space="preserve">‘Mind the developmental gap: Identifying adverse drug effects across childhood to evaluate biological mechanisms from growth and development’</w:t>
+        <w:t xml:space="preserve">‘</w:t>
+      </w:r>
+      <w:r>
+        <w:t xml:space="preserve">Mind the developmental gap: Identifying adverse drug effects across childhood to evaluate biological mechanisms from growth and development</w:t>
+      </w:r>
+      <w:r>
+        <w:t xml:space="preserve">’</w:t>
       </w:r>
       <w:r>
         <w:t xml:space="preserve"> </w:t>
@@ -3310,14 +3317,20 @@
     </w:p>
     <w:p>
       <w:pPr>
-        <w:pStyle w:val="Compact"/>
         <w:numPr>
           <w:ilvl w:val="0"/>
           <w:numId w:val="1036"/>
         </w:numPr>
-      </w:pPr>
-      <w:r>
-        <w:t xml:space="preserve">“Understanding dynamics with statistical modeling”</w:t>
+        <w:pStyle w:val="Compact"/>
+      </w:pPr>
+      <w:r>
+        <w:t xml:space="preserve">“</w:t>
+      </w:r>
+      <w:r>
+        <w:t xml:space="preserve">Understanding dynamics with statistical modeling</w:t>
+      </w:r>
+      <w:r>
+        <w:t xml:space="preserve">”</w:t>
       </w:r>
       <w:r>
         <w:t xml:space="preserve"> </w:t>
@@ -3339,14 +3352,20 @@
     </w:p>
     <w:p>
       <w:pPr>
-        <w:pStyle w:val="Compact"/>
         <w:numPr>
           <w:ilvl w:val="0"/>
           <w:numId w:val="1036"/>
         </w:numPr>
-      </w:pPr>
-      <w:r>
-        <w:t xml:space="preserve">“Introduction to programming and bioinformatics”</w:t>
+        <w:pStyle w:val="Compact"/>
+      </w:pPr>
+      <w:r>
+        <w:t xml:space="preserve">“</w:t>
+      </w:r>
+      <w:r>
+        <w:t xml:space="preserve">Introduction to programming and bioinformatics</w:t>
+      </w:r>
+      <w:r>
+        <w:t xml:space="preserve">”</w:t>
       </w:r>
       <w:r>
         <w:t xml:space="preserve"> </w:t>
@@ -3357,14 +3376,20 @@
     </w:p>
     <w:p>
       <w:pPr>
-        <w:pStyle w:val="Compact"/>
         <w:numPr>
           <w:ilvl w:val="0"/>
           <w:numId w:val="1036"/>
         </w:numPr>
-      </w:pPr>
-      <w:r>
-        <w:t xml:space="preserve">“Intro to Bioinformatics and How to Analyze Brain Tissue with Data Science”</w:t>
+        <w:pStyle w:val="Compact"/>
+      </w:pPr>
+      <w:r>
+        <w:t xml:space="preserve">“</w:t>
+      </w:r>
+      <w:r>
+        <w:t xml:space="preserve">Intro to Bioinformatics and How to Analyze Brain Tissue with Data Science</w:t>
+      </w:r>
+      <w:r>
+        <w:t xml:space="preserve">”</w:t>
       </w:r>
       <w:r>
         <w:t xml:space="preserve">. Invited presentation at</w:t>
@@ -3400,11 +3425,11 @@
     </w:p>
     <w:p>
       <w:pPr>
-        <w:pStyle w:val="Compact"/>
         <w:numPr>
           <w:ilvl w:val="0"/>
           <w:numId w:val="1036"/>
         </w:numPr>
+        <w:pStyle w:val="Compact"/>
       </w:pPr>
       <w:r>
         <w:t xml:space="preserve">Medical Research Career Panelist, Minds Matter NYC, June 2018</w:t>
@@ -3412,11 +3437,11 @@
     </w:p>
     <w:p>
       <w:pPr>
-        <w:pStyle w:val="Compact"/>
         <w:numPr>
           <w:ilvl w:val="0"/>
           <w:numId w:val="1036"/>
         </w:numPr>
+        <w:pStyle w:val="Compact"/>
       </w:pPr>
       <w:r>
         <w:t xml:space="preserve">Standardized and Reproducible Analysis Enables Identification of Novel Primary Graft Dysfunction Biomarkers using Exosome Proteomics,</w:t>
@@ -3438,18 +3463,30 @@
     </w:p>
     <w:p>
       <w:pPr>
-        <w:pStyle w:val="Compact"/>
         <w:numPr>
           <w:ilvl w:val="0"/>
           <w:numId w:val="1036"/>
         </w:numPr>
+        <w:pStyle w:val="Compact"/>
       </w:pPr>
       <w:hyperlink r:id="rId117">
         <w:r>
           <w:rPr>
             <w:rStyle w:val="Hyperlink"/>
           </w:rPr>
-          <w:t xml:space="preserve">“Tools, Libraries and Analyses in Biomedical Data Science”</w:t>
+          <w:t xml:space="preserve">“</w:t>
+        </w:r>
+        <w:r>
+          <w:rPr>
+            <w:rStyle w:val="Hyperlink"/>
+          </w:rPr>
+          <w:t xml:space="preserve">Tools, Libraries and Analyses in Biomedical Data Science</w:t>
+        </w:r>
+        <w:r>
+          <w:rPr>
+            <w:rStyle w:val="Hyperlink"/>
+          </w:rPr>
+          <w:t xml:space="preserve">”</w:t>
         </w:r>
       </w:hyperlink>
       <w:r>
@@ -3458,18 +3495,30 @@
     </w:p>
     <w:p>
       <w:pPr>
-        <w:pStyle w:val="Compact"/>
         <w:numPr>
           <w:ilvl w:val="0"/>
           <w:numId w:val="1036"/>
         </w:numPr>
+        <w:pStyle w:val="Compact"/>
       </w:pPr>
       <w:hyperlink r:id="rId118">
         <w:r>
           <w:rPr>
             <w:rStyle w:val="Hyperlink"/>
           </w:rPr>
-          <w:t xml:space="preserve">“Doing Science with Big Data”</w:t>
+          <w:t xml:space="preserve">“</w:t>
+        </w:r>
+        <w:r>
+          <w:rPr>
+            <w:rStyle w:val="Hyperlink"/>
+          </w:rPr>
+          <w:t xml:space="preserve">Doing Science with Big Data</w:t>
+        </w:r>
+        <w:r>
+          <w:rPr>
+            <w:rStyle w:val="Hyperlink"/>
+          </w:rPr>
+          <w:t xml:space="preserve">”</w:t>
         </w:r>
       </w:hyperlink>
       <w:r>
@@ -3478,14 +3527,20 @@
     </w:p>
     <w:p>
       <w:pPr>
-        <w:pStyle w:val="Compact"/>
         <w:numPr>
           <w:ilvl w:val="0"/>
           <w:numId w:val="1036"/>
         </w:numPr>
-      </w:pPr>
-      <w:r>
-        <w:t xml:space="preserve">“AI, Life Sciences, and Big Data”</w:t>
+        <w:pStyle w:val="Compact"/>
+      </w:pPr>
+      <w:r>
+        <w:t xml:space="preserve">“</w:t>
+      </w:r>
+      <w:r>
+        <w:t xml:space="preserve">AI, Life Sciences, and Big Data</w:t>
+      </w:r>
+      <w:r>
+        <w:t xml:space="preserve">”</w:t>
       </w:r>
       <w:r>
         <w:t xml:space="preserve">, New York Healthcare Artificial Intelligence Society, August 2017.</w:t>
@@ -3507,11 +3562,11 @@
     </w:p>
     <w:p>
       <w:pPr>
-        <w:pStyle w:val="Compact"/>
         <w:numPr>
           <w:ilvl w:val="0"/>
           <w:numId w:val="1036"/>
         </w:numPr>
+        <w:pStyle w:val="Compact"/>
       </w:pPr>
       <w:r>
         <w:t xml:space="preserve">NIDDK Undergraduate Step-Up Judge, NIH, Bethesda MD, August 2015.</w:t>
@@ -3529,11 +3584,11 @@
     </w:p>
     <w:p>
       <w:pPr>
-        <w:pStyle w:val="Compact"/>
         <w:numPr>
           <w:ilvl w:val="0"/>
           <w:numId w:val="1037"/>
         </w:numPr>
+        <w:pStyle w:val="Compact"/>
       </w:pPr>
       <w:r>
         <w:t xml:space="preserve">International Society of Computational Biology, 2013-2014 &amp; 2017-2018</w:t>
@@ -3541,11 +3596,11 @@
     </w:p>
     <w:p>
       <w:pPr>
-        <w:pStyle w:val="Compact"/>
         <w:numPr>
           <w:ilvl w:val="0"/>
           <w:numId w:val="1037"/>
         </w:numPr>
+        <w:pStyle w:val="Compact"/>
       </w:pPr>
       <w:r>
         <w:t xml:space="preserve">American Heart Association, 2017-2018.</w:t>
@@ -3553,11 +3608,11 @@
     </w:p>
     <w:p>
       <w:pPr>
-        <w:pStyle w:val="Compact"/>
         <w:numPr>
           <w:ilvl w:val="0"/>
           <w:numId w:val="1037"/>
         </w:numPr>
+        <w:pStyle w:val="Compact"/>
       </w:pPr>
       <w:r>
         <w:t xml:space="preserve">American Medical Informatics Association, 2017-2018.</w:t>
@@ -3595,14 +3650,17 @@
 <file path=word/numbering.xml><?xml version="1.0" encoding="utf-8"?>
 <w:numbering xmlns:w="http://schemas.openxmlformats.org/wordprocessingml/2006/main">
   <w:abstractNum w:abstractNumId="990">
-    <w:nsid w:val="0000A990"/>
+    <w:nsid w:val="2c1ae401"/>
     <w:multiLevelType w:val="multilevel"/>
     <w:lvl w:ilvl="0">
       <w:numFmt w:val="bullet"/>
       <w:lvlText w:val=" "/>
       <w:lvlJc w:val="left"/>
       <w:pPr>
-        <w:ind w:left="720" w:hanging="360"/>
+        <w:tabs>
+          <w:tab w:val="num" w:pos="0"/>
+        </w:tabs>
+        <w:ind w:left="480" w:hanging="480"/>
       </w:pPr>
     </w:lvl>
     <w:lvl w:ilvl="1">
@@ -3610,7 +3668,10 @@
       <w:lvlText w:val=" "/>
       <w:lvlJc w:val="left"/>
       <w:pPr>
-        <w:ind w:left="1440" w:hanging="360"/>
+        <w:tabs>
+          <w:tab w:val="num" w:pos="720"/>
+        </w:tabs>
+        <w:ind w:left="1200" w:hanging="480"/>
       </w:pPr>
     </w:lvl>
     <w:lvl w:ilvl="2">
@@ -3618,7 +3679,10 @@
       <w:lvlText w:val=" "/>
       <w:lvlJc w:val="left"/>
       <w:pPr>
-        <w:ind w:left="2160" w:hanging="360"/>
+        <w:tabs>
+          <w:tab w:val="num" w:pos="1440"/>
+        </w:tabs>
+        <w:ind w:left="1920" w:hanging="480"/>
       </w:pPr>
     </w:lvl>
     <w:lvl w:ilvl="3">
@@ -3626,7 +3690,10 @@
       <w:lvlText w:val=" "/>
       <w:lvlJc w:val="left"/>
       <w:pPr>
-        <w:ind w:left="2880" w:hanging="360"/>
+        <w:tabs>
+          <w:tab w:val="num" w:pos="2160"/>
+        </w:tabs>
+        <w:ind w:left="2640" w:hanging="480"/>
       </w:pPr>
     </w:lvl>
     <w:lvl w:ilvl="4">
@@ -3634,7 +3701,10 @@
       <w:lvlText w:val=" "/>
       <w:lvlJc w:val="left"/>
       <w:pPr>
-        <w:ind w:left="3600" w:hanging="360"/>
+        <w:tabs>
+          <w:tab w:val="num" w:pos="2880"/>
+        </w:tabs>
+        <w:ind w:left="3360" w:hanging="480"/>
       </w:pPr>
     </w:lvl>
     <w:lvl w:ilvl="5">
@@ -3642,7 +3712,10 @@
       <w:lvlText w:val=" "/>
       <w:lvlJc w:val="left"/>
       <w:pPr>
-        <w:ind w:left="4320" w:hanging="360"/>
+        <w:tabs>
+          <w:tab w:val="num" w:pos="3600"/>
+        </w:tabs>
+        <w:ind w:left="4080" w:hanging="480"/>
       </w:pPr>
     </w:lvl>
     <w:lvl w:ilvl="6">
@@ -3650,7 +3723,10 @@
       <w:lvlText w:val=" "/>
       <w:lvlJc w:val="left"/>
       <w:pPr>
-        <w:ind w:left="5040" w:hanging="360"/>
+        <w:tabs>
+          <w:tab w:val="num" w:pos="4320"/>
+        </w:tabs>
+        <w:ind w:left="4800" w:hanging="480"/>
       </w:pPr>
     </w:lvl>
     <w:lvl w:ilvl="7">
@@ -3658,7 +3734,10 @@
       <w:lvlText w:val=" "/>
       <w:lvlJc w:val="left"/>
       <w:pPr>
-        <w:ind w:left="5760" w:hanging="360"/>
+        <w:tabs>
+          <w:tab w:val="num" w:pos="5040"/>
+        </w:tabs>
+        <w:ind w:left="5520" w:hanging="480"/>
       </w:pPr>
     </w:lvl>
     <w:lvl w:ilvl="8">
@@ -3666,111 +3745,114 @@
       <w:lvlText w:val=" "/>
       <w:lvlJc w:val="left"/>
       <w:pPr>
-        <w:ind w:left="6480" w:hanging="360"/>
+        <w:tabs>
+          <w:tab w:val="num" w:pos="5760"/>
+        </w:tabs>
+        <w:ind w:left="6240" w:hanging="480"/>
       </w:pPr>
     </w:lvl>
   </w:abstractNum>
   <w:abstractNum w:abstractNumId="991">
-    <w:nsid w:val="0000A991"/>
+    <w:nsid w:val="ea454b4c"/>
     <w:multiLevelType w:val="multilevel"/>
     <w:lvl w:ilvl="0">
       <w:numFmt w:val="bullet"/>
-      <w:lvlText w:val=""/>
+      <w:lvlText w:val="•"/>
       <w:lvlJc w:val="left"/>
       <w:pPr>
-        <w:ind w:left="720" w:hanging="360"/>
-      </w:pPr>
-      <w:rPr>
-        <w:rFonts w:ascii="Symbol" w:hAnsi="Symbol" w:cs="Symbol" w:hint="default"/>
-      </w:rPr>
+        <w:tabs>
+          <w:tab w:val="num" w:pos="0"/>
+        </w:tabs>
+        <w:ind w:left="480" w:hanging="480"/>
+      </w:pPr>
     </w:lvl>
     <w:lvl w:ilvl="1">
       <w:numFmt w:val="bullet"/>
-      <w:lvlText w:val="o"/>
+      <w:lvlText w:val="–"/>
       <w:lvlJc w:val="left"/>
       <w:pPr>
-        <w:ind w:left="1440" w:hanging="360"/>
-      </w:pPr>
-      <w:rPr>
-        <w:rFonts w:ascii="Courier New" w:hAnsi="Courier New" w:cs="Courier New" w:hint="default"/>
-      </w:rPr>
+        <w:tabs>
+          <w:tab w:val="num" w:pos="720"/>
+        </w:tabs>
+        <w:ind w:left="1200" w:hanging="480"/>
+      </w:pPr>
     </w:lvl>
     <w:lvl w:ilvl="2">
       <w:numFmt w:val="bullet"/>
-      <w:lvlText w:val=""/>
+      <w:lvlText w:val="•"/>
       <w:lvlJc w:val="left"/>
       <w:pPr>
-        <w:ind w:left="2160" w:hanging="360"/>
-      </w:pPr>
-      <w:rPr>
-        <w:rFonts w:ascii="Wingdings" w:hAnsi="Wingdings" w:cs="Wingdings" w:hint="default"/>
-      </w:rPr>
+        <w:tabs>
+          <w:tab w:val="num" w:pos="1440"/>
+        </w:tabs>
+        <w:ind w:left="1920" w:hanging="480"/>
+      </w:pPr>
     </w:lvl>
     <w:lvl w:ilvl="3">
       <w:numFmt w:val="bullet"/>
-      <w:lvlText w:val=""/>
+      <w:lvlText w:val="–"/>
       <w:lvlJc w:val="left"/>
       <w:pPr>
-        <w:ind w:left="2880" w:hanging="360"/>
-      </w:pPr>
-      <w:rPr>
-        <w:rFonts w:ascii="Symbol" w:hAnsi="Symbol" w:cs="Symbol" w:hint="default"/>
-      </w:rPr>
+        <w:tabs>
+          <w:tab w:val="num" w:pos="2160"/>
+        </w:tabs>
+        <w:ind w:left="2640" w:hanging="480"/>
+      </w:pPr>
     </w:lvl>
     <w:lvl w:ilvl="4">
       <w:numFmt w:val="bullet"/>
-      <w:lvlText w:val="o"/>
+      <w:lvlText w:val="•"/>
       <w:lvlJc w:val="left"/>
       <w:pPr>
-        <w:ind w:left="3600" w:hanging="360"/>
-      </w:pPr>
-      <w:rPr>
-        <w:rFonts w:ascii="Courier New" w:hAnsi="Courier New" w:cs="Courier New" w:hint="default"/>
-      </w:rPr>
+        <w:tabs>
+          <w:tab w:val="num" w:pos="2880"/>
+        </w:tabs>
+        <w:ind w:left="3360" w:hanging="480"/>
+      </w:pPr>
     </w:lvl>
     <w:lvl w:ilvl="5">
       <w:numFmt w:val="bullet"/>
-      <w:lvlText w:val=""/>
+      <w:lvlText w:val="–"/>
       <w:lvlJc w:val="left"/>
       <w:pPr>
-        <w:ind w:left="4320" w:hanging="360"/>
-      </w:pPr>
-      <w:rPr>
-        <w:rFonts w:ascii="Wingdings" w:hAnsi="Wingdings" w:cs="Wingdings" w:hint="default"/>
-      </w:rPr>
+        <w:tabs>
+          <w:tab w:val="num" w:pos="3600"/>
+        </w:tabs>
+        <w:ind w:left="4080" w:hanging="480"/>
+      </w:pPr>
     </w:lvl>
     <w:lvl w:ilvl="6">
       <w:numFmt w:val="bullet"/>
-      <w:lvlText w:val=""/>
+      <w:lvlText w:val="•"/>
       <w:lvlJc w:val="left"/>
       <w:pPr>
-        <w:ind w:left="5040" w:hanging="360"/>
-      </w:pPr>
-      <w:rPr>
-        <w:rFonts w:ascii="Symbol" w:hAnsi="Symbol" w:cs="Symbol" w:hint="default"/>
-      </w:rPr>
+        <w:tabs>
+          <w:tab w:val="num" w:pos="4320"/>
+        </w:tabs>
+        <w:ind w:left="4800" w:hanging="480"/>
+      </w:pPr>
     </w:lvl>
     <w:lvl w:ilvl="7">
       <w:numFmt w:val="bullet"/>
-      <w:lvlText w:val="o"/>
+      <w:lvlText w:val="–"/>
       <w:lvlJc w:val="left"/>
       <w:pPr>
-        <w:ind w:left="5760" w:hanging="360"/>
-      </w:pPr>
-      <w:rPr>
-        <w:rFonts w:ascii="Courier New" w:hAnsi="Courier New" w:cs="Courier New" w:hint="default"/>
-      </w:rPr>
+        <w:tabs>
+          <w:tab w:val="num" w:pos="5040"/>
+        </w:tabs>
+        <w:ind w:left="5520" w:hanging="480"/>
+      </w:pPr>
     </w:lvl>
     <w:lvl w:ilvl="8">
       <w:numFmt w:val="bullet"/>
-      <w:lvlText w:val=""/>
+      <w:lvlText w:val="•"/>
       <w:lvlJc w:val="left"/>
       <w:pPr>
-        <w:ind w:left="6480" w:hanging="360"/>
-      </w:pPr>
-      <w:rPr>
-        <w:rFonts w:ascii="Wingdings" w:hAnsi="Wingdings" w:cs="Wingdings" w:hint="default"/>
-      </w:rPr>
+        <w:tabs>
+          <w:tab w:val="num" w:pos="5760"/>
+        </w:tabs>
+        <w:ind w:left="6240" w:hanging="480"/>
+      </w:pPr>
     </w:lvl>
   </w:abstractNum>
   <w:num w:numId="1000">
@@ -3895,10 +3977,10 @@
   <w:docDefaults>
     <w:rPrDefault>
       <w:rPr>
-        <w:rFonts w:asciiTheme="minorHAnsi" w:cstheme="minorBidi" w:eastAsiaTheme="minorHAnsi" w:hAnsiTheme="minorHAnsi"/>
+        <w:rFonts w:asciiTheme="minorHAnsi" w:eastAsiaTheme="minorHAnsi" w:hAnsiTheme="minorHAnsi" w:cstheme="minorBidi"/>
         <w:sz w:val="24"/>
         <w:szCs w:val="24"/>
-        <w:lang w:bidi="ar-SA" w:eastAsia="en-US" w:val="en-US"/>
+        <w:lang w:val="en-US" w:eastAsia="en-US" w:bidi="ar-SA"/>
       </w:rPr>
     </w:rPrDefault>
     <w:pPrDefault>
@@ -3907,104 +3989,71 @@
       </w:pPr>
     </w:pPrDefault>
   </w:docDefaults>
-  <w:latentStyles w:count="276" w:defLockedState="0" w:defQFormat="0" w:defSemiHidden="0" w:defUIPriority="0" w:defUnhideWhenUsed="0"/>
-  <w:style w:default="1" w:styleId="Normal" w:type="paragraph">
+  <w:latentStyles w:defLockedState="0" w:defUIPriority="0" w:defSemiHidden="0" w:defUnhideWhenUsed="0" w:defQFormat="0" w:count="276"/>
+  <w:style w:type="paragraph" w:default="1" w:styleId="Normal">
     <w:name w:val="Normal"/>
     <w:qFormat/>
   </w:style>
-  <w:style w:styleId="BodyText" w:type="paragraph">
+  <w:style w:type="paragraph" w:styleId="BodyText">
     <w:name w:val="Body Text"/>
     <w:basedOn w:val="Normal"/>
     <w:link w:val="BodyTextChar"/>
+    <w:pPr>
+      <w:spacing w:before="180" w:after="180"/>
+    </w:pPr>
     <w:qFormat/>
-    <w:pPr>
-      <w:spacing w:after="180" w:before="180"/>
-    </w:pPr>
-  </w:style>
-  <w:style w:customStyle="1" w:styleId="FirstParagraph" w:type="paragraph">
+  </w:style>
+  <w:style w:type="paragraph" w:customStyle="1" w:styleId="FirstParagraph">
     <w:name w:val="First Paragraph"/>
     <w:basedOn w:val="BodyText"/>
     <w:next w:val="BodyText"/>
     <w:qFormat/>
   </w:style>
-  <w:style w:customStyle="1" w:styleId="Compact" w:type="paragraph">
+  <w:style w:type="paragraph" w:customStyle="1" w:styleId="Compact">
     <w:name w:val="Compact"/>
     <w:basedOn w:val="BodyText"/>
     <w:qFormat/>
     <w:pPr>
-      <w:spacing w:after="36" w:before="36"/>
+      <w:spacing w:before="36" w:after="36"/>
     </w:pPr>
   </w:style>
-  <w:style w:styleId="Title" w:type="paragraph">
+  <w:style w:type="paragraph" w:styleId="Title">
     <w:name w:val="Title"/>
     <w:basedOn w:val="Normal"/>
     <w:next w:val="BodyText"/>
-    <w:link w:val="TitleChar"/>
-    <w:uiPriority w:val="10"/>
     <w:qFormat/>
-    <w:rsid w:val="00A10FD9"/>
     <w:pPr>
-      <w:spacing w:after="80" w:line="240" w:lineRule="auto"/>
-      <w:contextualSpacing/>
+      <w:keepNext/>
+      <w:keepLines/>
+      <w:spacing w:before="480" w:after="240"/>
       <w:jc w:val="center"/>
     </w:pPr>
     <w:rPr>
-      <w:rFonts w:asciiTheme="majorHAnsi" w:cstheme="majorBidi" w:eastAsiaTheme="majorEastAsia" w:hAnsiTheme="majorHAnsi"/>
-      <w:spacing w:val="-10"/>
-      <w:kern w:val="28"/>
-      <w:sz w:val="56"/>
-      <w:szCs w:val="56"/>
+      <w:rFonts w:asciiTheme="majorHAnsi" w:eastAsiaTheme="majorEastAsia" w:hAnsiTheme="majorHAnsi" w:cstheme="majorBidi"/>
+      <w:b/>
+      <w:bCs/>
+      <w:color w:val="345A8A" w:themeColor="accent1" w:themeShade="B5"/>
+      <w:sz w:val="36"/>
+      <w:szCs w:val="36"/>
     </w:rPr>
   </w:style>
-  <w:style w:customStyle="1" w:styleId="TitleChar" w:type="character">
-    <w:name w:val="Title Char"/>
-    <w:basedOn w:val="DefaultParagraphFont"/>
-    <w:link w:val="Title"/>
-    <w:uiPriority w:val="10"/>
-    <w:rsid w:val="00A10FD9"/>
-    <w:rPr>
-      <w:rFonts w:asciiTheme="majorHAnsi" w:cstheme="majorBidi" w:eastAsiaTheme="majorEastAsia" w:hAnsiTheme="majorHAnsi"/>
-      <w:spacing w:val="-10"/>
-      <w:kern w:val="28"/>
-      <w:sz w:val="56"/>
-      <w:szCs w:val="56"/>
-    </w:rPr>
-  </w:style>
-  <w:style w:styleId="Subtitle" w:type="paragraph">
+  <w:style w:type="paragraph" w:styleId="Subtitle">
     <w:name w:val="Subtitle"/>
     <w:basedOn w:val="Title"/>
     <w:next w:val="BodyText"/>
-    <w:link w:val="SubtitleChar"/>
-    <w:uiPriority w:val="11"/>
     <w:qFormat/>
-    <w:rsid w:val="00A10FD9"/>
     <w:pPr>
-      <w:numPr>
-        <w:ilvl w:val="1"/>
-      </w:numPr>
+      <w:keepNext/>
+      <w:keepLines/>
+      <w:spacing w:before="240" w:after="240"/>
+      <w:jc w:val="center"/>
     </w:pPr>
     <w:rPr>
-      <w:rFonts w:cstheme="majorBidi" w:eastAsiaTheme="majorEastAsia"/>
-      <w:spacing w:val="15"/>
-      <w:sz w:val="28"/>
-      <w:szCs w:val="28"/>
+      <w:sz w:val="30"/>
+      <w:szCs w:val="30"/>
     </w:rPr>
   </w:style>
-  <w:style w:customStyle="1" w:styleId="SubtitleChar" w:type="character">
-    <w:name w:val="Subtitle Char"/>
-    <w:basedOn w:val="DefaultParagraphFont"/>
-    <w:link w:val="Subtitle"/>
-    <w:uiPriority w:val="11"/>
-    <w:rsid w:val="00A10FD9"/>
-    <w:rPr>
-      <w:rFonts w:cstheme="majorBidi" w:eastAsiaTheme="majorEastAsia"/>
-      <w:color w:themeColor="text1" w:themeTint="A6" w:val="595959"/>
-      <w:spacing w:val="15"/>
-      <w:sz w:val="28"/>
-      <w:szCs w:val="28"/>
-    </w:rPr>
-  </w:style>
-  <w:style w:customStyle="1" w:styleId="Author" w:type="paragraph">
+  <w:style w:type="paragraph" w:customStyle="1" w:styleId="Author">
     <w:name w:val="Author"/>
     <w:next w:val="BodyText"/>
     <w:qFormat/>
@@ -4014,7 +4063,7 @@
       <w:jc w:val="center"/>
     </w:pPr>
   </w:style>
-  <w:style w:styleId="Date" w:type="paragraph">
+  <w:style w:type="paragraph" w:styleId="Date">
     <w:name w:val="Date"/>
     <w:next w:val="BodyText"/>
     <w:qFormat/>
@@ -4024,24 +4073,7 @@
       <w:jc w:val="center"/>
     </w:pPr>
   </w:style>
-  <w:style w:customStyle="1" w:styleId="AbstractTitle" w:type="paragraph">
-    <w:name w:val="Abstract Title"/>
-    <w:basedOn w:val="Normal"/>
-    <w:next w:val="Abstract"/>
-    <w:qFormat/>
-    <w:pPr>
-      <w:keepNext/>
-      <w:keepLines/>
-      <w:spacing w:after="0" w:before="300"/>
-      <w:jc w:val="center"/>
-    </w:pPr>
-    <w:rPr>
-      <w:b/>
-      <w:sz w:val="20"/>
-      <w:szCs w:val="20"/>
-    </w:rPr>
-  </w:style>
-  <w:style w:customStyle="1" w:styleId="Abstract" w:type="paragraph">
+  <w:style w:type="paragraph" w:customStyle="1" w:styleId="Abstract">
     <w:name w:val="Abstract"/>
     <w:basedOn w:val="Normal"/>
     <w:next w:val="BodyText"/>
@@ -4049,14 +4081,14 @@
     <w:pPr>
       <w:keepNext/>
       <w:keepLines/>
-      <w:spacing w:after="300" w:before="100"/>
+      <w:spacing w:before="300" w:after="300"/>
     </w:pPr>
     <w:rPr>
       <w:sz w:val="20"/>
       <w:szCs w:val="20"/>
     </w:rPr>
   </w:style>
-  <w:style w:styleId="Bibliography" w:type="paragraph">
+  <w:style w:type="paragraph" w:styleId="Bibliography">
     <w:name w:val="Bibliography"/>
     <w:basedOn w:val="Normal"/>
     <w:next w:val="Bibliography"/>
@@ -4064,325 +4096,195 @@
     <w:pPr/>
     <w:rPr/>
   </w:style>
-  <w:style w:styleId="Heading1" w:type="paragraph">
-    <w:name w:val="heading 1"/>
+  <w:style w:type="paragraph" w:styleId="Heading1">
+    <w:name w:val="Heading 1"/>
     <w:basedOn w:val="Normal"/>
     <w:next w:val="BodyText"/>
-    <w:link w:val="Heading1Char"/>
     <w:uiPriority w:val="9"/>
     <w:qFormat/>
-    <w:rsid w:val="00A10FD9"/>
     <w:pPr>
       <w:keepNext/>
       <w:keepLines/>
-      <w:spacing w:after="80" w:before="360"/>
+      <w:spacing w:before="480" w:after="0"/>
       <w:outlineLvl w:val="0"/>
     </w:pPr>
     <w:rPr>
-      <w:rFonts w:asciiTheme="majorHAnsi" w:cstheme="majorBidi" w:eastAsiaTheme="majorEastAsia" w:hAnsiTheme="majorHAnsi"/>
-      <w:color w:themeColor="accent1" w:themeShade="BF" w:val="0F4761"/>
-      <w:sz w:val="40"/>
-      <w:szCs w:val="40"/>
+      <w:rFonts w:asciiTheme="majorHAnsi" w:eastAsiaTheme="majorEastAsia" w:hAnsiTheme="majorHAnsi" w:cstheme="majorBidi"/>
+      <w:b/>
+      <w:bCs/>
+      <w:color w:val="4F81BD" w:themeColor="accent1"/>
+      <w:sz w:val="32"/>
+      <w:szCs w:val="32"/>
     </w:rPr>
   </w:style>
-  <w:style w:styleId="Heading2" w:type="paragraph">
-    <w:name w:val="heading 2"/>
+  <w:style w:type="paragraph" w:styleId="Heading2">
+    <w:name w:val="Heading 2"/>
     <w:basedOn w:val="Normal"/>
     <w:next w:val="BodyText"/>
-    <w:link w:val="Heading2Char"/>
     <w:uiPriority w:val="9"/>
-    <w:semiHidden/>
     <w:unhideWhenUsed/>
     <w:qFormat/>
-    <w:rsid w:val="00A10FD9"/>
     <w:pPr>
       <w:keepNext/>
       <w:keepLines/>
-      <w:spacing w:after="80" w:before="160"/>
+      <w:spacing w:before="200" w:after="0"/>
       <w:outlineLvl w:val="1"/>
     </w:pPr>
     <w:rPr>
-      <w:rFonts w:asciiTheme="majorHAnsi" w:cstheme="majorBidi" w:eastAsiaTheme="majorEastAsia" w:hAnsiTheme="majorHAnsi"/>
-      <w:color w:themeColor="accent1" w:themeShade="BF" w:val="0F4761"/>
-      <w:sz w:val="32"/>
-      <w:szCs w:val="32"/>
+      <w:rFonts w:asciiTheme="majorHAnsi" w:eastAsiaTheme="majorEastAsia" w:hAnsiTheme="majorHAnsi" w:cstheme="majorBidi"/>
+      <w:b/>
+      <w:bCs/>
+      <w:color w:val="4F81BD" w:themeColor="accent1"/>
+      <w:sz w:val="28"/>
+      <w:szCs w:val="28"/>
     </w:rPr>
   </w:style>
-  <w:style w:styleId="Heading3" w:type="paragraph">
-    <w:name w:val="heading 3"/>
+  <w:style w:type="paragraph" w:styleId="Heading3">
+    <w:name w:val="Heading 3"/>
     <w:basedOn w:val="Normal"/>
     <w:next w:val="BodyText"/>
-    <w:link w:val="Heading3Char"/>
     <w:uiPriority w:val="9"/>
-    <w:semiHidden/>
     <w:unhideWhenUsed/>
     <w:qFormat/>
-    <w:rsid w:val="00A10FD9"/>
     <w:pPr>
       <w:keepNext/>
       <w:keepLines/>
-      <w:spacing w:after="80" w:before="160"/>
+      <w:spacing w:before="200" w:after="0"/>
       <w:outlineLvl w:val="2"/>
     </w:pPr>
     <w:rPr>
-      <w:rFonts w:cstheme="majorBidi" w:eastAsiaTheme="majorEastAsia"/>
-      <w:color w:themeColor="accent1" w:themeShade="BF" w:val="0F4761"/>
-      <w:sz w:val="28"/>
-      <w:szCs w:val="28"/>
+      <w:rFonts w:asciiTheme="majorHAnsi" w:eastAsiaTheme="majorEastAsia" w:hAnsiTheme="majorHAnsi" w:cstheme="majorBidi"/>
+      <w:b/>
+      <w:bCs/>
+      <w:color w:val="4F81BD" w:themeColor="accent1"/>
+      <w:sz w:val="24"/>
+      <w:szCs w:val="24"/>
     </w:rPr>
   </w:style>
-  <w:style w:styleId="Heading4" w:type="paragraph">
-    <w:name w:val="heading 4"/>
+  <w:style w:type="paragraph" w:styleId="Heading4">
+    <w:name w:val="Heading 4"/>
     <w:basedOn w:val="Normal"/>
     <w:next w:val="BodyText"/>
-    <w:link w:val="Heading4Char"/>
     <w:uiPriority w:val="9"/>
-    <w:semiHidden/>
     <w:unhideWhenUsed/>
     <w:qFormat/>
-    <w:rsid w:val="00A10FD9"/>
     <w:pPr>
       <w:keepNext/>
       <w:keepLines/>
-      <w:spacing w:after="40" w:before="80"/>
+      <w:spacing w:before="200" w:after="0"/>
       <w:outlineLvl w:val="3"/>
     </w:pPr>
     <w:rPr>
-      <w:rFonts w:cstheme="majorBidi" w:eastAsiaTheme="majorEastAsia"/>
+      <w:rFonts w:asciiTheme="majorHAnsi" w:eastAsiaTheme="majorEastAsia" w:hAnsiTheme="majorHAnsi" w:cstheme="majorBidi"/>
       <w:i/>
-      <w:iCs/>
-      <w:color w:themeColor="accent1" w:themeShade="BF" w:val="0F4761"/>
+      <w:bCs/>
+      <w:color w:val="4F81BD" w:themeColor="accent1"/>
+      <w:sz w:val="24"/>
+      <w:szCs w:val="24"/>
     </w:rPr>
   </w:style>
-  <w:style w:styleId="Heading5" w:type="paragraph">
-    <w:name w:val="heading 5"/>
+  <w:style w:type="paragraph" w:styleId="Heading5">
+    <w:name w:val="Heading 5"/>
     <w:basedOn w:val="Normal"/>
     <w:next w:val="BodyText"/>
-    <w:link w:val="Heading5Char"/>
     <w:uiPriority w:val="9"/>
-    <w:semiHidden/>
     <w:unhideWhenUsed/>
     <w:qFormat/>
-    <w:rsid w:val="00A10FD9"/>
     <w:pPr>
       <w:keepNext/>
       <w:keepLines/>
-      <w:spacing w:after="40" w:before="80"/>
+      <w:spacing w:before="200" w:after="0"/>
       <w:outlineLvl w:val="4"/>
     </w:pPr>
     <w:rPr>
-      <w:rFonts w:cstheme="majorBidi" w:eastAsiaTheme="majorEastAsia"/>
-      <w:color w:themeColor="accent1" w:themeShade="BF" w:val="0F4761"/>
+      <w:rFonts w:asciiTheme="majorHAnsi" w:eastAsiaTheme="majorEastAsia" w:hAnsiTheme="majorHAnsi" w:cstheme="majorBidi"/>
+      <w:iCs/>
+      <w:color w:val="4F81BD" w:themeColor="accent1"/>
+      <w:sz w:val="24"/>
+      <w:szCs w:val="24"/>
     </w:rPr>
   </w:style>
-  <w:style w:styleId="Heading6" w:type="paragraph">
-    <w:name w:val="heading 6"/>
+  <w:style w:type="paragraph" w:styleId="Heading6">
+    <w:name w:val="Heading 6"/>
     <w:basedOn w:val="Normal"/>
     <w:next w:val="BodyText"/>
-    <w:link w:val="Heading6Char"/>
     <w:uiPriority w:val="9"/>
-    <w:semiHidden/>
     <w:unhideWhenUsed/>
     <w:qFormat/>
-    <w:rsid w:val="00A10FD9"/>
     <w:pPr>
       <w:keepNext/>
       <w:keepLines/>
-      <w:spacing w:after="0" w:before="40"/>
+      <w:spacing w:before="200" w:after="0"/>
       <w:outlineLvl w:val="5"/>
     </w:pPr>
     <w:rPr>
-      <w:rFonts w:cstheme="majorBidi" w:eastAsiaTheme="majorEastAsia"/>
-      <w:i/>
-      <w:iCs/>
-      <w:color w:themeColor="text1" w:themeTint="A6" w:val="595959"/>
+      <w:rFonts w:asciiTheme="majorHAnsi" w:eastAsiaTheme="majorEastAsia" w:hAnsiTheme="majorHAnsi" w:cstheme="majorBidi"/>
+      <w:color w:val="4F81BD" w:themeColor="accent1"/>
+      <w:sz w:val="24"/>
+      <w:szCs w:val="24"/>
     </w:rPr>
   </w:style>
-  <w:style w:styleId="Heading7" w:type="paragraph">
-    <w:name w:val="heading 7"/>
+  <w:style w:type="paragraph" w:styleId="Heading7">
+    <w:name w:val="Heading 7"/>
     <w:basedOn w:val="Normal"/>
     <w:next w:val="BodyText"/>
-    <w:link w:val="Heading7Char"/>
     <w:uiPriority w:val="9"/>
-    <w:semiHidden/>
     <w:unhideWhenUsed/>
     <w:qFormat/>
-    <w:rsid w:val="00A10FD9"/>
     <w:pPr>
       <w:keepNext/>
       <w:keepLines/>
-      <w:spacing w:after="0" w:before="40"/>
+      <w:spacing w:before="200" w:after="0"/>
       <w:outlineLvl w:val="6"/>
     </w:pPr>
     <w:rPr>
-      <w:rFonts w:cstheme="majorBidi" w:eastAsiaTheme="majorEastAsia"/>
-      <w:color w:themeColor="text1" w:themeTint="A6" w:val="595959"/>
+      <w:rFonts w:asciiTheme="majorHAnsi" w:eastAsiaTheme="majorEastAsia" w:hAnsiTheme="majorHAnsi" w:cstheme="majorBidi"/>
+      <w:color w:val="4F81BD" w:themeColor="accent1"/>
+      <w:sz w:val="24"/>
+      <w:szCs w:val="24"/>
     </w:rPr>
   </w:style>
-  <w:style w:styleId="Heading8" w:type="paragraph">
-    <w:name w:val="heading 8"/>
+  <w:style w:type="paragraph" w:styleId="Heading8">
+    <w:name w:val="Heading 8"/>
     <w:basedOn w:val="Normal"/>
     <w:next w:val="BodyText"/>
-    <w:link w:val="Heading8Char"/>
     <w:uiPriority w:val="9"/>
-    <w:semiHidden/>
     <w:unhideWhenUsed/>
     <w:qFormat/>
-    <w:rsid w:val="00A10FD9"/>
     <w:pPr>
       <w:keepNext/>
       <w:keepLines/>
-      <w:spacing w:after="0"/>
+      <w:spacing w:before="200" w:after="0"/>
       <w:outlineLvl w:val="7"/>
     </w:pPr>
     <w:rPr>
-      <w:rFonts w:cstheme="majorBidi" w:eastAsiaTheme="majorEastAsia"/>
-      <w:i/>
-      <w:iCs/>
-      <w:color w:themeColor="text1" w:themeTint="D8" w:val="272727"/>
+      <w:rFonts w:asciiTheme="majorHAnsi" w:eastAsiaTheme="majorEastAsia" w:hAnsiTheme="majorHAnsi" w:cstheme="majorBidi"/>
+      <w:color w:val="4F81BD" w:themeColor="accent1"/>
+      <w:sz w:val="24"/>
+      <w:szCs w:val="24"/>
     </w:rPr>
   </w:style>
-  <w:style w:styleId="Heading9" w:type="paragraph">
-    <w:name w:val="heading 9"/>
+  <w:style w:type="paragraph" w:styleId="Heading9">
+    <w:name w:val="Heading 9"/>
     <w:basedOn w:val="Normal"/>
     <w:next w:val="BodyText"/>
-    <w:link w:val="Heading9Char"/>
     <w:uiPriority w:val="9"/>
-    <w:semiHidden/>
     <w:unhideWhenUsed/>
     <w:qFormat/>
-    <w:rsid w:val="00A10FD9"/>
     <w:pPr>
       <w:keepNext/>
       <w:keepLines/>
-      <w:spacing w:after="0"/>
+      <w:spacing w:before="200" w:after="0"/>
       <w:outlineLvl w:val="8"/>
     </w:pPr>
     <w:rPr>
-      <w:rFonts w:cstheme="majorBidi" w:eastAsiaTheme="majorEastAsia"/>
-      <w:color w:themeColor="text1" w:themeTint="D8" w:val="272727"/>
+      <w:rFonts w:asciiTheme="majorHAnsi" w:eastAsiaTheme="majorEastAsia" w:hAnsiTheme="majorHAnsi" w:cstheme="majorBidi"/>
+      <w:color w:val="4F81BD" w:themeColor="accent1"/>
+      <w:sz w:val="24"/>
+      <w:szCs w:val="24"/>
     </w:rPr>
   </w:style>
-  <w:style w:customStyle="1" w:styleId="Heading1Char" w:type="character">
-    <w:name w:val="Heading 1 Char"/>
-    <w:basedOn w:val="DefaultParagraphFont"/>
-    <w:link w:val="Heading1"/>
-    <w:uiPriority w:val="9"/>
-    <w:rsid w:val="00A10FD9"/>
-    <w:rPr>
-      <w:rFonts w:asciiTheme="majorHAnsi" w:cstheme="majorBidi" w:eastAsiaTheme="majorEastAsia" w:hAnsiTheme="majorHAnsi"/>
-      <w:color w:themeColor="accent1" w:themeShade="BF" w:val="0F4761"/>
-      <w:sz w:val="40"/>
-      <w:szCs w:val="40"/>
-    </w:rPr>
-  </w:style>
-  <w:style w:customStyle="1" w:styleId="Heading2Char" w:type="character">
-    <w:name w:val="Heading 2 Char"/>
-    <w:basedOn w:val="DefaultParagraphFont"/>
-    <w:link w:val="Heading2"/>
-    <w:uiPriority w:val="9"/>
-    <w:semiHidden/>
-    <w:rsid w:val="00A10FD9"/>
-    <w:rPr>
-      <w:rFonts w:asciiTheme="majorHAnsi" w:cstheme="majorBidi" w:eastAsiaTheme="majorEastAsia" w:hAnsiTheme="majorHAnsi"/>
-      <w:color w:themeColor="accent1" w:themeShade="BF" w:val="0F4761"/>
-      <w:sz w:val="32"/>
-      <w:szCs w:val="32"/>
-    </w:rPr>
-  </w:style>
-  <w:style w:customStyle="1" w:styleId="Heading3Char" w:type="character">
-    <w:name w:val="Heading 3 Char"/>
-    <w:basedOn w:val="DefaultParagraphFont"/>
-    <w:link w:val="Heading3"/>
-    <w:uiPriority w:val="9"/>
-    <w:semiHidden/>
-    <w:rsid w:val="00A10FD9"/>
-    <w:rPr>
-      <w:rFonts w:cstheme="majorBidi" w:eastAsiaTheme="majorEastAsia"/>
-      <w:color w:themeColor="accent1" w:themeShade="BF" w:val="0F4761"/>
-      <w:sz w:val="28"/>
-      <w:szCs w:val="28"/>
-    </w:rPr>
-  </w:style>
-  <w:style w:customStyle="1" w:styleId="Heading4Char" w:type="character">
-    <w:name w:val="Heading 4 Char"/>
-    <w:basedOn w:val="DefaultParagraphFont"/>
-    <w:link w:val="Heading4"/>
-    <w:uiPriority w:val="9"/>
-    <w:semiHidden/>
-    <w:rsid w:val="00A10FD9"/>
-    <w:rPr>
-      <w:rFonts w:cstheme="majorBidi" w:eastAsiaTheme="majorEastAsia"/>
-      <w:i/>
-      <w:iCs/>
-      <w:color w:themeColor="accent1" w:themeShade="BF" w:val="0F4761"/>
-    </w:rPr>
-  </w:style>
-  <w:style w:customStyle="1" w:styleId="Heading5Char" w:type="character">
-    <w:name w:val="Heading 5 Char"/>
-    <w:basedOn w:val="DefaultParagraphFont"/>
-    <w:link w:val="Heading5"/>
-    <w:uiPriority w:val="9"/>
-    <w:semiHidden/>
-    <w:rsid w:val="00A10FD9"/>
-    <w:rPr>
-      <w:rFonts w:cstheme="majorBidi" w:eastAsiaTheme="majorEastAsia"/>
-      <w:color w:themeColor="accent1" w:themeShade="BF" w:val="0F4761"/>
-    </w:rPr>
-  </w:style>
-  <w:style w:customStyle="1" w:styleId="Heading6Char" w:type="character">
-    <w:name w:val="Heading 6 Char"/>
-    <w:basedOn w:val="DefaultParagraphFont"/>
-    <w:link w:val="Heading6"/>
-    <w:uiPriority w:val="9"/>
-    <w:semiHidden/>
-    <w:rsid w:val="00A10FD9"/>
-    <w:rPr>
-      <w:rFonts w:cstheme="majorBidi" w:eastAsiaTheme="majorEastAsia"/>
-      <w:i/>
-      <w:iCs/>
-      <w:color w:themeColor="text1" w:themeTint="A6" w:val="595959"/>
-    </w:rPr>
-  </w:style>
-  <w:style w:customStyle="1" w:styleId="Heading7Char" w:type="character">
-    <w:name w:val="Heading 7 Char"/>
-    <w:basedOn w:val="DefaultParagraphFont"/>
-    <w:link w:val="Heading7"/>
-    <w:uiPriority w:val="9"/>
-    <w:semiHidden/>
-    <w:rsid w:val="00A10FD9"/>
-    <w:rPr>
-      <w:rFonts w:cstheme="majorBidi" w:eastAsiaTheme="majorEastAsia"/>
-      <w:color w:themeColor="text1" w:themeTint="A6" w:val="595959"/>
-    </w:rPr>
-  </w:style>
-  <w:style w:customStyle="1" w:styleId="Heading8Char" w:type="character">
-    <w:name w:val="Heading 8 Char"/>
-    <w:basedOn w:val="DefaultParagraphFont"/>
-    <w:link w:val="Heading8"/>
-    <w:uiPriority w:val="9"/>
-    <w:semiHidden/>
-    <w:rsid w:val="00A10FD9"/>
-    <w:rPr>
-      <w:rFonts w:cstheme="majorBidi" w:eastAsiaTheme="majorEastAsia"/>
-      <w:i/>
-      <w:iCs/>
-      <w:color w:themeColor="text1" w:themeTint="D8" w:val="272727"/>
-    </w:rPr>
-  </w:style>
-  <w:style w:customStyle="1" w:styleId="Heading9Char" w:type="character">
-    <w:name w:val="Heading 9 Char"/>
-    <w:basedOn w:val="DefaultParagraphFont"/>
-    <w:link w:val="Heading9"/>
-    <w:uiPriority w:val="9"/>
-    <w:semiHidden/>
-    <w:rsid w:val="00A10FD9"/>
-    <w:rPr>
-      <w:rFonts w:cstheme="majorBidi" w:eastAsiaTheme="majorEastAsia"/>
-      <w:color w:themeColor="text1" w:themeTint="D8" w:val="272727"/>
-    </w:rPr>
-  </w:style>
-  <w:style w:styleId="BlockText" w:type="paragraph">
+  <w:style w:type="paragraph" w:styleId="BlockText">
     <w:name w:val="Block Text"/>
     <w:basedOn w:val="BodyText"/>
     <w:next w:val="BodyText"/>
@@ -4390,11 +4292,11 @@
     <w:unhideWhenUsed/>
     <w:qFormat/>
     <w:pPr>
-      <w:spacing w:after="100" w:before="100"/>
+      <w:spacing w:before="100" w:after="100"/>
       <w:ind w:firstLine="0" w:left="480" w:right="480"/>
     </w:pPr>
   </w:style>
-  <w:style w:styleId="FootnoteText" w:type="paragraph">
+  <w:style w:type="paragraph" w:styleId="FootnoteText">
     <w:name w:val="Footnote Text"/>
     <w:basedOn w:val="Normal"/>
     <w:next w:val="FootnoteText"/>
@@ -4402,55 +4304,28 @@
     <w:unhideWhenUsed/>
     <w:qFormat/>
   </w:style>
-  <w:style w:styleId="FootnoteBlockText" w:type="paragraph">
-    <w:name w:val="Footnote Block Text"/>
-    <w:basedOn w:val="FootnoteText"/>
-    <w:next w:val="FootnoteText"/>
-    <w:uiPriority w:val="9"/>
-    <w:unhideWhenUsed/>
-    <w:qFormat/>
-    <w:pPr>
-      <w:spacing w:after="100" w:before="100"/>
-      <w:ind w:firstLine="0" w:left="480" w:right="480"/>
-    </w:pPr>
-  </w:style>
-  <w:style w:default="1" w:styleId="DefaultParagraphFont" w:type="character">
+  <w:style w:type="character" w:default="1" w:styleId="DefaultParagraphFont">
     <w:name w:val="Default Paragraph Font"/>
     <w:semiHidden/>
     <w:unhideWhenUsed/>
   </w:style>
-  <w:style w:default="1" w:styleId="Table" w:type="table">
+  <w:style w:type="table" w:default="1" w:styleId="Table">
     <w:name w:val="Table"/>
     <w:basedOn w:val="TableNormal"/>
     <w:semiHidden/>
     <w:unhideWhenUsed/>
     <w:qFormat/>
     <w:tblPr>
-      <w:tblInd w:type="dxa" w:w="0"/>
+      <w:tblInd w:w="0" w:type="dxa"/>
       <w:tblCellMar>
-        <w:top w:type="dxa" w:w="0"/>
-        <w:left w:type="dxa" w:w="108"/>
-        <w:bottom w:type="dxa" w:w="0"/>
-        <w:right w:type="dxa" w:w="108"/>
+        <w:top w:w="0" w:type="dxa"/>
+        <w:left w:w="108" w:type="dxa"/>
+        <w:bottom w:w="0" w:type="dxa"/>
+        <w:right w:w="108" w:type="dxa"/>
       </w:tblCellMar>
     </w:tblPr>
-    <w:tblStylePr w:type="firstRow">
-      <w:tblPr>
-        <w:jc w:val="left"/>
-        <w:tblInd w:type="dxa" w:w="0"/>
-      </w:tblPr>
-      <w:trPr>
-        <w:jc w:val="left"/>
-      </w:trPr>
-      <w:tcPr>
-        <w:tcBorders>
-          <w:bottom w:val="single"/>
-        </w:tcBorders>
-        <w:vAlign w:val="bottom"/>
-      </w:tcPr>
-    </w:tblStylePr>
-  </w:style>
-  <w:style w:customStyle="1" w:styleId="DefinitionTerm" w:type="paragraph">
+  </w:style>
+  <w:style w:type="paragraph" w:customStyle="1" w:styleId="DefinitionTerm">
     <w:name w:val="Definition Term"/>
     <w:basedOn w:val="Normal"/>
     <w:next w:val="Definition"/>
@@ -4463,49 +4338,49 @@
       <w:b/>
     </w:rPr>
   </w:style>
-  <w:style w:customStyle="1" w:styleId="Definition" w:type="paragraph">
+  <w:style w:type="paragraph" w:customStyle="1" w:styleId="Definition">
     <w:name w:val="Definition"/>
     <w:basedOn w:val="Normal"/>
   </w:style>
-  <w:style w:styleId="Caption" w:type="paragraph">
+  <w:style w:type="paragraph" w:styleId="Caption">
     <w:name w:val="Caption"/>
     <w:basedOn w:val="Normal"/>
     <w:link w:val="BodyTextChar"/>
     <w:pPr>
-      <w:spacing w:after="120" w:before="0"/>
+      <w:spacing w:before="0" w:after="120"/>
     </w:pPr>
     <w:rPr>
       <w:i/>
     </w:rPr>
   </w:style>
-  <w:style w:customStyle="1" w:styleId="TableCaption" w:type="paragraph">
+  <w:style w:type="paragraph" w:customStyle="1" w:styleId="TableCaption">
     <w:name w:val="Table Caption"/>
     <w:basedOn w:val="Caption"/>
     <w:pPr>
       <w:keepNext/>
     </w:pPr>
   </w:style>
-  <w:style w:customStyle="1" w:styleId="ImageCaption" w:type="paragraph">
+  <w:style w:type="paragraph" w:customStyle="1" w:styleId="ImageCaption">
     <w:name w:val="Image Caption"/>
     <w:basedOn w:val="Caption"/>
   </w:style>
-  <w:style w:customStyle="1" w:styleId="Figure" w:type="paragraph">
+  <w:style w:type="paragraph" w:customStyle="1" w:styleId="Figure">
     <w:name w:val="Figure"/>
     <w:basedOn w:val="Normal"/>
   </w:style>
-  <w:style w:customStyle="1" w:styleId="CaptionedFigure" w:type="paragraph">
+  <w:style w:type="paragraph" w:customStyle="1" w:styleId="CaptionedFigure">
     <w:name w:val="Captioned Figure"/>
     <w:basedOn w:val="Figure"/>
     <w:pPr>
       <w:keepNext/>
     </w:pPr>
   </w:style>
-  <w:style w:customStyle="1" w:styleId="BodyTextChar" w:type="character">
+  <w:style w:type="character" w:customStyle="1" w:styleId="BodyTextChar">
     <w:name w:val="Body Text Char"/>
     <w:basedOn w:val="DefaultParagraphFont"/>
     <w:link w:val="BodyText"/>
   </w:style>
-  <w:style w:customStyle="1" w:styleId="VerbatimChar" w:type="character">
+  <w:style w:type="character" w:customStyle="1" w:styleId="VerbatimChar">
     <w:name w:val="Verbatim Char"/>
     <w:basedOn w:val="BodyTextChar"/>
     <w:rPr>
@@ -4513,25 +4388,25 @@
       <w:sz w:val="22"/>
     </w:rPr>
   </w:style>
-  <w:style w:customStyle="1" w:styleId="SectionNumber" w:type="character">
+  <w:style w:type="character" w:customStyle="1" w:styleId="SectionNumber">
     <w:name w:val="Section Number"/>
     <w:basedOn w:val="BodyTextChar"/>
   </w:style>
-  <w:style w:styleId="FootnoteReference" w:type="character">
+  <w:style w:type="character" w:styleId="FootnoteReference">
     <w:name w:val="Footnote Reference"/>
     <w:basedOn w:val="BodyTextChar"/>
     <w:rPr>
       <w:vertAlign w:val="superscript"/>
     </w:rPr>
   </w:style>
-  <w:style w:styleId="Hyperlink" w:type="character">
+  <w:style w:type="character" w:styleId="Hyperlink">
     <w:name w:val="Hyperlink"/>
     <w:basedOn w:val="BodyTextChar"/>
     <w:rPr>
-      <w:color w:themeColor="accent1" w:val="4F81BD"/>
+      <w:color w:val="4F81BD" w:themeColor="accent1"/>
     </w:rPr>
   </w:style>
-  <w:style w:styleId="TOCHeading" w:type="paragraph">
+  <w:style w:type="paragraph" w:styleId="TOCHeading">
     <w:name w:val="TOC Heading"/>
     <w:basedOn w:val="Heading1"/>
     <w:next w:val="BodyText"/>
@@ -4543,10 +4418,10 @@
       <w:outlineLvl w:val="9"/>
     </w:pPr>
     <w:rPr>
-      <w:rFonts w:asciiTheme="majorHAnsi" w:cstheme="majorBidi" w:eastAsiaTheme="majorEastAsia" w:hAnsiTheme="majorHAnsi"/>
+      <w:rFonts w:asciiTheme="majorHAnsi" w:eastAsiaTheme="majorEastAsia" w:hAnsiTheme="majorHAnsi" w:cstheme="majorBidi"/>
       <w:b w:val="0"/>
       <w:bCs w:val="0"/>
-      <w:color w:themeColor="accent1" w:themeShade="BF" w:val="365F91"/>
+      <w:color w:val="365F91" w:themeColor="accent1" w:themeShade="BF"/>
     </w:rPr>
   </w:style>
   <w:style w:type="paragraph" w:customStyle="1" w:styleId="SourceCode">
@@ -4561,8 +4436,8 @@
     <w:name w:val="KeywordTok"/>
     <w:basedOn w:val="VerbatimChar"/>
     <w:rPr>
+      <w:color w:val="007020"/>
       <w:b/>
-      <w:color w:val="007020"/>
     </w:rPr>
   </w:style>
   <w:style w:type="character" w:customStyle="1" w:styleId="DataTypeTok">
@@ -4638,43 +4513,40 @@
   <w:style w:type="character" w:customStyle="1" w:styleId="ImportTok">
     <w:name w:val="ImportTok"/>
     <w:basedOn w:val="VerbatimChar"/>
-    <w:rPr>
-      <w:b/>
-      <w:color w:val="008000"/>
-    </w:rPr>
+    <w:rPr/>
   </w:style>
   <w:style w:type="character" w:customStyle="1" w:styleId="CommentTok">
     <w:name w:val="CommentTok"/>
     <w:basedOn w:val="VerbatimChar"/>
     <w:rPr>
+      <w:color w:val="60a0b0"/>
       <w:i/>
-      <w:color w:val="60a0b0"/>
     </w:rPr>
   </w:style>
   <w:style w:type="character" w:customStyle="1" w:styleId="DocumentationTok">
     <w:name w:val="DocumentationTok"/>
     <w:basedOn w:val="VerbatimChar"/>
     <w:rPr>
+      <w:color w:val="ba2121"/>
       <w:i/>
-      <w:color w:val="ba2121"/>
     </w:rPr>
   </w:style>
   <w:style w:type="character" w:customStyle="1" w:styleId="AnnotationTok">
     <w:name w:val="AnnotationTok"/>
     <w:basedOn w:val="VerbatimChar"/>
     <w:rPr>
+      <w:color w:val="60a0b0"/>
       <w:b/>
       <w:i/>
-      <w:color w:val="60a0b0"/>
     </w:rPr>
   </w:style>
   <w:style w:type="character" w:customStyle="1" w:styleId="CommentVarTok">
     <w:name w:val="CommentVarTok"/>
     <w:basedOn w:val="VerbatimChar"/>
     <w:rPr>
+      <w:color w:val="60a0b0"/>
       <w:b/>
       <w:i/>
-      <w:color w:val="60a0b0"/>
     </w:rPr>
   </w:style>
   <w:style w:type="character" w:customStyle="1" w:styleId="OtherTok">
@@ -4702,8 +4574,8 @@
     <w:name w:val="ControlFlowTok"/>
     <w:basedOn w:val="VerbatimChar"/>
     <w:rPr>
+      <w:color w:val="007020"/>
       <w:b/>
-      <w:color w:val="007020"/>
     </w:rPr>
   </w:style>
   <w:style w:type="character" w:customStyle="1" w:styleId="OperatorTok">
@@ -4716,9 +4588,7 @@
   <w:style w:type="character" w:customStyle="1" w:styleId="BuiltInTok">
     <w:name w:val="BuiltInTok"/>
     <w:basedOn w:val="VerbatimChar"/>
-    <w:rPr>
-      <w:color w:val="008000"/>
-    </w:rPr>
+    <w:rPr/>
   </w:style>
   <w:style w:type="character" w:customStyle="1" w:styleId="ExtensionTok">
     <w:name w:val="ExtensionTok"/>
@@ -4748,34 +4618,34 @@
     <w:name w:val="InformationTok"/>
     <w:basedOn w:val="VerbatimChar"/>
     <w:rPr>
+      <w:color w:val="60a0b0"/>
       <w:b/>
       <w:i/>
-      <w:color w:val="60a0b0"/>
     </w:rPr>
   </w:style>
   <w:style w:type="character" w:customStyle="1" w:styleId="WarningTok">
     <w:name w:val="WarningTok"/>
     <w:basedOn w:val="VerbatimChar"/>
     <w:rPr>
+      <w:color w:val="60a0b0"/>
       <w:b/>
       <w:i/>
-      <w:color w:val="60a0b0"/>
     </w:rPr>
   </w:style>
   <w:style w:type="character" w:customStyle="1" w:styleId="AlertTok">
     <w:name w:val="AlertTok"/>
     <w:basedOn w:val="VerbatimChar"/>
     <w:rPr>
+      <w:color w:val="ff0000"/>
       <w:b/>
-      <w:color w:val="ff0000"/>
     </w:rPr>
   </w:style>
   <w:style w:type="character" w:customStyle="1" w:styleId="ErrorTok">
     <w:name w:val="ErrorTok"/>
     <w:basedOn w:val="VerbatimChar"/>
     <w:rPr>
+      <w:color w:val="ff0000"/>
       <w:b/>
-      <w:color w:val="ff0000"/>
     </w:rPr>
   </w:style>
   <w:style w:type="character" w:customStyle="1" w:styleId="NormalTok">
@@ -4797,44 +4667,44 @@
         <a:sysClr val="window" lastClr="FFFFFF"/>
       </a:lt1>
       <a:dk2>
-        <a:srgbClr val="0E2841"/>
+        <a:srgbClr val="1F497D"/>
       </a:dk2>
       <a:lt2>
-        <a:srgbClr val="E8E8E8"/>
+        <a:srgbClr val="EEECE1"/>
       </a:lt2>
       <a:accent1>
-        <a:srgbClr val="156082"/>
+        <a:srgbClr val="4F81BD"/>
       </a:accent1>
       <a:accent2>
-        <a:srgbClr val="E97132"/>
+        <a:srgbClr val="C0504D"/>
       </a:accent2>
       <a:accent3>
-        <a:srgbClr val="196B24"/>
+        <a:srgbClr val="9BBB59"/>
       </a:accent3>
       <a:accent4>
-        <a:srgbClr val="0F9ED5"/>
+        <a:srgbClr val="8064A2"/>
       </a:accent4>
       <a:accent5>
-        <a:srgbClr val="A02B93"/>
+        <a:srgbClr val="4BACC6"/>
       </a:accent5>
       <a:accent6>
-        <a:srgbClr val="4EA72E"/>
+        <a:srgbClr val="F79646"/>
       </a:accent6>
       <a:hlink>
-        <a:srgbClr val="467886"/>
+        <a:srgbClr val="0000FF"/>
       </a:hlink>
       <a:folHlink>
-        <a:srgbClr val="96607D"/>
+        <a:srgbClr val="800080"/>
       </a:folHlink>
     </a:clrScheme>
     <a:fontScheme name="Office">
       <a:majorFont>
-        <a:latin typeface="Aptos Display" panose="02110004020202020204"/>
+        <a:latin typeface="Calibri"/>
         <a:ea typeface=""/>
         <a:cs typeface=""/>
-        <a:font script="Jpan" typeface="游ゴシック Light"/>
+        <a:font script="Jpan" typeface="ＭＳ ゴシック"/>
         <a:font script="Hang" typeface="맑은 고딕"/>
-        <a:font script="Hans" typeface="等线 Light"/>
+        <a:font script="Hans" typeface="宋体"/>
         <a:font script="Hant" typeface="新細明體"/>
         <a:font script="Arab" typeface="Times New Roman"/>
         <a:font script="Hebr" typeface="Times New Roman"/>
@@ -4861,32 +4731,14 @@
         <a:font script="Mong" typeface="Mongolian Baiti"/>
         <a:font script="Viet" typeface="Times New Roman"/>
         <a:font script="Uigh" typeface="Microsoft Uighur"/>
-        <a:font script="Geor" typeface="Sylfaen"/>
-        <a:font script="Armn" typeface="Arial"/>
-        <a:font script="Bugi" typeface="Leelawadee UI"/>
-        <a:font script="Bopo" typeface="Microsoft JhengHei"/>
-        <a:font script="Java" typeface="Javanese Text"/>
-        <a:font script="Lisu" typeface="Segoe UI"/>
-        <a:font script="Mymr" typeface="Myanmar Text"/>
-        <a:font script="Nkoo" typeface="Ebrima"/>
-        <a:font script="Olck" typeface="Nirmala UI"/>
-        <a:font script="Osma" typeface="Ebrima"/>
-        <a:font script="Phag" typeface="Phagspa"/>
-        <a:font script="Syrn" typeface="Estrangelo Edessa"/>
-        <a:font script="Syrj" typeface="Estrangelo Edessa"/>
-        <a:font script="Syre" typeface="Estrangelo Edessa"/>
-        <a:font script="Sora" typeface="Nirmala UI"/>
-        <a:font script="Tale" typeface="Microsoft Tai Le"/>
-        <a:font script="Talu" typeface="Microsoft New Tai Lue"/>
-        <a:font script="Tfng" typeface="Ebrima"/>
       </a:majorFont>
       <a:minorFont>
-        <a:latin typeface="Aptos" panose="02110004020202020204"/>
+        <a:latin typeface="Cambria"/>
         <a:ea typeface=""/>
         <a:cs typeface=""/>
-        <a:font script="Jpan" typeface="游明朝"/>
+        <a:font script="Jpan" typeface="ＭＳ 明朝"/>
         <a:font script="Hang" typeface="맑은 고딕"/>
-        <a:font script="Hans" typeface="等线"/>
+        <a:font script="Hans" typeface="宋体"/>
         <a:font script="Hant" typeface="新細明體"/>
         <a:font script="Arab" typeface="Arial"/>
         <a:font script="Hebr" typeface="Arial"/>
@@ -4913,24 +4765,6 @@
         <a:font script="Mong" typeface="Mongolian Baiti"/>
         <a:font script="Viet" typeface="Arial"/>
         <a:font script="Uigh" typeface="Microsoft Uighur"/>
-        <a:font script="Geor" typeface="Sylfaen"/>
-        <a:font script="Armn" typeface="Arial"/>
-        <a:font script="Bugi" typeface="Leelawadee UI"/>
-        <a:font script="Bopo" typeface="Microsoft JhengHei"/>
-        <a:font script="Java" typeface="Javanese Text"/>
-        <a:font script="Lisu" typeface="Segoe UI"/>
-        <a:font script="Mymr" typeface="Myanmar Text"/>
-        <a:font script="Nkoo" typeface="Ebrima"/>
-        <a:font script="Olck" typeface="Nirmala UI"/>
-        <a:font script="Osma" typeface="Ebrima"/>
-        <a:font script="Phag" typeface="Phagspa"/>
-        <a:font script="Syrn" typeface="Estrangelo Edessa"/>
-        <a:font script="Syrj" typeface="Estrangelo Edessa"/>
-        <a:font script="Syre" typeface="Estrangelo Edessa"/>
-        <a:font script="Sora" typeface="Nirmala UI"/>
-        <a:font script="Tale" typeface="Microsoft Tai Le"/>
-        <a:font script="Talu" typeface="Microsoft New Tai Lue"/>
-        <a:font script="Tfng" typeface="Ebrima"/>
       </a:minorFont>
     </a:fontScheme>
     <a:fmtScheme name="Office">
@@ -4942,141 +4776,200 @@
           <a:gsLst>
             <a:gs pos="0">
               <a:schemeClr val="phClr">
-                <a:lumMod val="110000"/>
-                <a:satMod val="105000"/>
-                <a:tint val="67000"/>
+                <a:tint val="50000"/>
+                <a:satMod val="300000"/>
               </a:schemeClr>
             </a:gs>
-            <a:gs pos="50000">
+            <a:gs pos="35000">
               <a:schemeClr val="phClr">
-                <a:lumMod val="105000"/>
-                <a:satMod val="103000"/>
-                <a:tint val="73000"/>
+                <a:tint val="37000"/>
+                <a:satMod val="300000"/>
               </a:schemeClr>
             </a:gs>
             <a:gs pos="100000">
               <a:schemeClr val="phClr">
-                <a:lumMod val="105000"/>
-                <a:satMod val="109000"/>
-                <a:tint val="81000"/>
+                <a:tint val="15000"/>
+                <a:satMod val="350000"/>
               </a:schemeClr>
             </a:gs>
           </a:gsLst>
-          <a:lin ang="5400000" scaled="0"/>
+          <a:lin ang="16200000" scaled="1"/>
         </a:gradFill>
         <a:gradFill rotWithShape="1">
           <a:gsLst>
             <a:gs pos="0">
               <a:schemeClr val="phClr">
-                <a:satMod val="103000"/>
-                <a:lumMod val="102000"/>
-                <a:tint val="94000"/>
-              </a:schemeClr>
-            </a:gs>
-            <a:gs pos="50000">
-              <a:schemeClr val="phClr">
-                <a:satMod val="110000"/>
-                <a:lumMod val="100000"/>
+                <a:tint val="100000"/>
                 <a:shade val="100000"/>
+                <a:satMod val="130000"/>
               </a:schemeClr>
             </a:gs>
             <a:gs pos="100000">
               <a:schemeClr val="phClr">
-                <a:lumMod val="99000"/>
-                <a:satMod val="120000"/>
-                <a:shade val="78000"/>
+                <a:tint val="50000"/>
+                <a:shade val="100000"/>
+                <a:satMod val="350000"/>
               </a:schemeClr>
             </a:gs>
           </a:gsLst>
-          <a:lin ang="5400000" scaled="0"/>
+          <a:lin ang="16200000" scaled="0"/>
         </a:gradFill>
       </a:fillStyleLst>
       <a:lnStyleLst>
-        <a:ln w="6350" cap="flat" cmpd="sng" algn="ctr">
+        <a:ln w="9525" cap="flat" cmpd="sng" algn="ctr">
+          <a:solidFill>
+            <a:schemeClr val="phClr">
+              <a:shade val="95000"/>
+              <a:satMod val="105000"/>
+            </a:schemeClr>
+          </a:solidFill>
+          <a:prstDash val="solid"/>
+        </a:ln>
+        <a:ln w="25400" cap="flat" cmpd="sng" algn="ctr">
           <a:solidFill>
             <a:schemeClr val="phClr"/>
           </a:solidFill>
           <a:prstDash val="solid"/>
-          <a:miter lim="800000"/>
         </a:ln>
-        <a:ln w="12700" cap="flat" cmpd="sng" algn="ctr">
+        <a:ln w="38100" cap="flat" cmpd="sng" algn="ctr">
           <a:solidFill>
             <a:schemeClr val="phClr"/>
           </a:solidFill>
           <a:prstDash val="solid"/>
-          <a:miter lim="800000"/>
-        </a:ln>
-        <a:ln w="19050" cap="flat" cmpd="sng" algn="ctr">
-          <a:solidFill>
-            <a:schemeClr val="phClr"/>
-          </a:solidFill>
-          <a:prstDash val="solid"/>
-          <a:miter lim="800000"/>
         </a:ln>
       </a:lnStyleLst>
       <a:effectStyleLst>
         <a:effectStyle>
-          <a:effectLst/>
-        </a:effectStyle>
-        <a:effectStyle>
-          <a:effectLst/>
+          <a:effectLst>
+            <a:outerShdw blurRad="40000" dist="20000" dir="5400000" rotWithShape="0">
+              <a:srgbClr val="000000">
+                <a:alpha val="38000"/>
+              </a:srgbClr>
+            </a:outerShdw>
+          </a:effectLst>
         </a:effectStyle>
         <a:effectStyle>
           <a:effectLst>
-            <a:outerShdw blurRad="57150" dist="19050" dir="5400000" algn="ctr" rotWithShape="0">
+            <a:outerShdw blurRad="40000" dist="23000" dir="5400000" rotWithShape="0">
               <a:srgbClr val="000000">
-                <a:alpha val="63000"/>
+                <a:alpha val="35000"/>
               </a:srgbClr>
             </a:outerShdw>
           </a:effectLst>
+        </a:effectStyle>
+        <a:effectStyle>
+          <a:effectLst>
+            <a:outerShdw blurRad="40000" dist="23000" dir="5400000" rotWithShape="0">
+              <a:srgbClr val="000000">
+                <a:alpha val="35000"/>
+              </a:srgbClr>
+            </a:outerShdw>
+          </a:effectLst>
+          <a:scene3d>
+            <a:camera prst="orthographicFront">
+              <a:rot lat="0" lon="0" rev="0"/>
+            </a:camera>
+            <a:lightRig rig="threePt" dir="t">
+              <a:rot lat="0" lon="0" rev="1200000"/>
+            </a:lightRig>
+          </a:scene3d>
+          <a:sp3d>
+            <a:bevelT w="63500" h="25400"/>
+          </a:sp3d>
         </a:effectStyle>
       </a:effectStyleLst>
       <a:bgFillStyleLst>
         <a:solidFill>
           <a:schemeClr val="phClr"/>
         </a:solidFill>
-        <a:solidFill>
-          <a:schemeClr val="phClr">
-            <a:tint val="95000"/>
-            <a:satMod val="170000"/>
-          </a:schemeClr>
-        </a:solidFill>
         <a:gradFill rotWithShape="1">
           <a:gsLst>
             <a:gs pos="0">
               <a:schemeClr val="phClr">
-                <a:tint val="93000"/>
-                <a:satMod val="150000"/>
-                <a:shade val="98000"/>
-                <a:lumMod val="102000"/>
+                <a:tint val="40000"/>
+                <a:satMod val="350000"/>
               </a:schemeClr>
             </a:gs>
-            <a:gs pos="50000">
+            <a:gs pos="40000">
               <a:schemeClr val="phClr">
-                <a:tint val="98000"/>
-                <a:satMod val="130000"/>
-                <a:shade val="90000"/>
-                <a:lumMod val="103000"/>
+                <a:tint val="45000"/>
+                <a:shade val="99000"/>
+                <a:satMod val="350000"/>
               </a:schemeClr>
             </a:gs>
             <a:gs pos="100000">
               <a:schemeClr val="phClr">
-                <a:shade val="63000"/>
-                <a:satMod val="120000"/>
+                <a:shade val="20000"/>
+                <a:satMod val="255000"/>
               </a:schemeClr>
             </a:gs>
           </a:gsLst>
-          <a:lin ang="5400000" scaled="0"/>
+          <a:path path="circle">
+            <a:fillToRect l="50000" t="-80000" r="50000" b="180000"/>
+          </a:path>
+        </a:gradFill>
+        <a:gradFill rotWithShape="1">
+          <a:gsLst>
+            <a:gs pos="0">
+              <a:schemeClr val="phClr">
+                <a:tint val="80000"/>
+                <a:satMod val="300000"/>
+              </a:schemeClr>
+            </a:gs>
+            <a:gs pos="100000">
+              <a:schemeClr val="phClr">
+                <a:shade val="30000"/>
+                <a:satMod val="200000"/>
+              </a:schemeClr>
+            </a:gs>
+          </a:gsLst>
+          <a:path path="circle">
+            <a:fillToRect l="50000" t="50000" r="50000" b="50000"/>
+          </a:path>
         </a:gradFill>
       </a:bgFillStyleLst>
     </a:fmtScheme>
   </a:themeElements>
-  <a:objectDefaults/>
+  <a:objectDefaults>
+    <a:spDef>
+      <a:spPr/>
+      <a:bodyPr/>
+      <a:lstStyle/>
+      <a:style>
+        <a:lnRef idx="1">
+          <a:schemeClr val="accent1"/>
+        </a:lnRef>
+        <a:fillRef idx="3">
+          <a:schemeClr val="accent1"/>
+        </a:fillRef>
+        <a:effectRef idx="2">
+          <a:schemeClr val="accent1"/>
+        </a:effectRef>
+        <a:fontRef idx="minor">
+          <a:schemeClr val="lt1"/>
+        </a:fontRef>
+      </a:style>
+    </a:spDef>
+    <a:lnDef>
+      <a:spPr/>
+      <a:bodyPr/>
+      <a:lstStyle/>
+      <a:style>
+        <a:lnRef idx="2">
+          <a:schemeClr val="accent1"/>
+        </a:lnRef>
+        <a:fillRef idx="0">
+          <a:schemeClr val="accent1"/>
+        </a:fillRef>
+        <a:effectRef idx="1">
+          <a:schemeClr val="accent1"/>
+        </a:effectRef>
+        <a:fontRef idx="minor">
+          <a:schemeClr val="tx1"/>
+        </a:fontRef>
+      </a:style>
+    </a:lnDef>
+  </a:objectDefaults>
   <a:extraClrSchemeLst/>
-  <a:extLst>
-    <a:ext uri="{05A4C25C-085E-4340-85A3-A5531E510DB2}">
-      <thm15:themeFamily xmlns:thm15="http://schemas.microsoft.com/office/thememl/2012/main" name="Office Theme" id="{2E142A2C-CD16-42D6-873A-C26D2A0506FA}" vid="{1BDDFF52-6CD6-40A5-AB3C-68EB2F1E4D0A}"/>
-    </a:ext>
-  </a:extLst>
 </a:theme>
 </file>
</xml_diff>